<commit_message>
Alterações para ir busacar produtos a api
</commit_message>
<xml_diff>
--- a/CMU_Relatorio.docx
+++ b/CMU_Relatorio.docx
@@ -10,6 +10,7 @@
           <w:docPartUnique/>
         </w:docPartObj>
       </w:sdtPr>
+      <w:sdtEndPr/>
       <w:sdtContent>
         <w:p>
           <w:r>
@@ -626,6 +627,7 @@
                                     <w:dataBinding w:prefixMappings="xmlns:ns0='http://purl.org/dc/elements/1.1/' xmlns:ns1='http://schemas.openxmlformats.org/package/2006/metadata/core-properties' " w:xpath="/ns1:coreProperties[1]/ns0:title[1]" w:storeItemID="{6C3C8BC8-F283-45AE-878A-BAB7291924A1}"/>
                                     <w:text/>
                                   </w:sdtPr>
+                                  <w:sdtEndPr/>
                                   <w:sdtContent>
                                     <w:p>
                                       <w:pPr>
@@ -664,6 +666,7 @@
                                     <w:dataBinding w:prefixMappings="xmlns:ns0='http://purl.org/dc/elements/1.1/' xmlns:ns1='http://schemas.openxmlformats.org/package/2006/metadata/core-properties' " w:xpath="/ns1:coreProperties[1]/ns0:subject[1]" w:storeItemID="{6C3C8BC8-F283-45AE-878A-BAB7291924A1}"/>
                                     <w:text/>
                                   </w:sdtPr>
+                                  <w:sdtEndPr/>
                                   <w:sdtContent>
                                     <w:p>
                                       <w:pPr>
@@ -768,6 +771,7 @@
                               <w:dataBinding w:prefixMappings="xmlns:ns0='http://purl.org/dc/elements/1.1/' xmlns:ns1='http://schemas.openxmlformats.org/package/2006/metadata/core-properties' " w:xpath="/ns1:coreProperties[1]/ns0:title[1]" w:storeItemID="{6C3C8BC8-F283-45AE-878A-BAB7291924A1}"/>
                               <w:text/>
                             </w:sdtPr>
+                            <w:sdtEndPr/>
                             <w:sdtContent>
                               <w:p>
                                 <w:pPr>
@@ -806,6 +810,7 @@
                               <w:dataBinding w:prefixMappings="xmlns:ns0='http://purl.org/dc/elements/1.1/' xmlns:ns1='http://schemas.openxmlformats.org/package/2006/metadata/core-properties' " w:xpath="/ns1:coreProperties[1]/ns0:subject[1]" w:storeItemID="{6C3C8BC8-F283-45AE-878A-BAB7291924A1}"/>
                               <w:text/>
                             </w:sdtPr>
+                            <w:sdtEndPr/>
                             <w:sdtContent>
                               <w:p>
                                 <w:pPr>
@@ -845,10 +850,15 @@
         </w:p>
       </w:sdtContent>
     </w:sdt>
-    <w:bookmarkStart w:id="0" w:name="_GoBack" w:displacedByCustomXml="next"/>
-    <w:bookmarkEnd w:id="0" w:displacedByCustomXml="next"/>
     <w:sdt>
       <w:sdtPr>
+        <w:rPr>
+          <w:rFonts w:asciiTheme="minorHAnsi" w:eastAsiaTheme="minorHAnsi" w:hAnsiTheme="minorHAnsi" w:cstheme="minorBidi"/>
+          <w:color w:val="auto"/>
+          <w:sz w:val="22"/>
+          <w:szCs w:val="22"/>
+          <w:lang w:eastAsia="en-US"/>
+        </w:rPr>
         <w:id w:val="-1113968974"/>
         <w:docPartObj>
           <w:docPartGallery w:val="Table of Contents"/>
@@ -857,13 +867,8 @@
       </w:sdtPr>
       <w:sdtEndPr>
         <w:rPr>
-          <w:rFonts w:asciiTheme="minorHAnsi" w:eastAsiaTheme="minorHAnsi" w:hAnsiTheme="minorHAnsi" w:cstheme="minorBidi"/>
           <w:b/>
           <w:bCs/>
-          <w:color w:val="auto"/>
-          <w:sz w:val="22"/>
-          <w:szCs w:val="22"/>
-          <w:lang w:eastAsia="en-US"/>
         </w:rPr>
       </w:sdtEndPr>
       <w:sdtContent>
@@ -2654,11 +2659,11 @@
       <w:pPr>
         <w:pStyle w:val="Ttulo1"/>
       </w:pPr>
-      <w:bookmarkStart w:id="1" w:name="_Toc531688922"/>
+      <w:bookmarkStart w:id="0" w:name="_Toc531688922"/>
       <w:r>
         <w:t>Índice de Figuras</w:t>
       </w:r>
-      <w:bookmarkEnd w:id="1"/>
+      <w:bookmarkEnd w:id="0"/>
     </w:p>
     <w:p/>
     <w:p>
@@ -3245,50 +3250,1342 @@
       <w:pPr>
         <w:pStyle w:val="Ttulo1"/>
       </w:pPr>
-      <w:bookmarkStart w:id="2" w:name="_Toc531688923"/>
-      <w:r>
-        <w:t>Introdução</w:t>
+      <w:r>
+        <w:t>Descrição da Aplicação</w:t>
+      </w:r>
+    </w:p>
+    <w:p>
+      <w:pPr>
+        <w:jc w:val="both"/>
+      </w:pPr>
+      <w:r>
+        <w:t>Esta aplicação tem como objetivo ajudar o utilizador a ter uma vida mais saudável através da possibilidade de definir um plano alimentar com um conjunto de refeições que deverá fazer e as horas que as deverá fazer, irá também registar as calorias que consume durante o dia a dia e alertar caso o utilizador esteja perto de atingir as calorias máximas diárias.</w:t>
+      </w:r>
+    </w:p>
+    <w:p>
+      <w:pPr>
+        <w:jc w:val="both"/>
+      </w:pPr>
+      <w:r>
+        <w:t xml:space="preserve">Para além disto a aplicação também vai permitir marcar atividades (Exercício físico) que este irá realizar, e assim será possível monitorizar as calorias consumidas através do google </w:t>
+      </w:r>
+      <w:proofErr w:type="spellStart"/>
+      <w:r>
+        <w:t>fit</w:t>
+      </w:r>
+      <w:proofErr w:type="spellEnd"/>
+      <w:r>
+        <w:t>.</w:t>
+      </w:r>
+    </w:p>
+    <w:p>
+      <w:pPr>
+        <w:jc w:val="both"/>
+      </w:pPr>
+      <w:r>
+        <w:t>Com isto deverá ser possível o utilizador saber se a sua dieta se adequa a quantidade de exercício físico que realiza e num possível caso de o utilizador ser acompanhado por um nutricionista, este poderá ajustar a sua dieta/plano alimentar de forma a adequar-se ao estilo de vida do utilizador.</w:t>
+      </w:r>
+    </w:p>
+    <w:p>
+      <w:pPr>
+        <w:jc w:val="both"/>
+      </w:pPr>
+    </w:p>
+    <w:p>
+      <w:pPr>
+        <w:pStyle w:val="Ttulo1"/>
+      </w:pPr>
+      <w:r>
+        <w:t>Estado atual</w:t>
+      </w:r>
+    </w:p>
+    <w:p>
+      <w:pPr>
+        <w:jc w:val="both"/>
+      </w:pPr>
+      <w:r>
+        <w:t xml:space="preserve">Atualmente a aplicação já contacta a API da </w:t>
+      </w:r>
+      <w:proofErr w:type="spellStart"/>
+      <w:r>
+        <w:t>Spoonacular</w:t>
+      </w:r>
+      <w:proofErr w:type="spellEnd"/>
+      <w:r>
+        <w:t xml:space="preserve"> com </w:t>
+      </w:r>
+      <w:proofErr w:type="spellStart"/>
+      <w:r>
+        <w:t>retrofit</w:t>
+      </w:r>
+      <w:proofErr w:type="spellEnd"/>
+      <w:r>
+        <w:t>, numa atividade de pesquisa de produtos alimentar. Para além disso já temos os layouts básicos para a aplicação feitos.</w:t>
+      </w:r>
+    </w:p>
+    <w:p>
+      <w:pPr>
+        <w:jc w:val="both"/>
+      </w:pPr>
+    </w:p>
+    <w:p>
+      <w:pPr>
+        <w:jc w:val="both"/>
+      </w:pPr>
+    </w:p>
+    <w:p>
+      <w:pPr>
+        <w:jc w:val="both"/>
+      </w:pPr>
+    </w:p>
+    <w:p>
+      <w:pPr>
+        <w:jc w:val="both"/>
+      </w:pPr>
+    </w:p>
+    <w:p>
+      <w:pPr>
+        <w:jc w:val="both"/>
+      </w:pPr>
+    </w:p>
+    <w:p>
+      <w:pPr>
+        <w:jc w:val="both"/>
+      </w:pPr>
+    </w:p>
+    <w:p>
+      <w:pPr>
+        <w:jc w:val="both"/>
+      </w:pPr>
+    </w:p>
+    <w:p>
+      <w:pPr>
+        <w:jc w:val="both"/>
+      </w:pPr>
+    </w:p>
+    <w:p>
+      <w:pPr>
+        <w:jc w:val="both"/>
+      </w:pPr>
+    </w:p>
+    <w:p>
+      <w:pPr>
+        <w:jc w:val="both"/>
+      </w:pPr>
+    </w:p>
+    <w:p>
+      <w:pPr>
+        <w:jc w:val="both"/>
+      </w:pPr>
+    </w:p>
+    <w:p>
+      <w:pPr>
+        <w:jc w:val="both"/>
+      </w:pPr>
+    </w:p>
+    <w:p>
+      <w:pPr>
+        <w:jc w:val="both"/>
+      </w:pPr>
+    </w:p>
+    <w:p>
+      <w:pPr>
+        <w:jc w:val="both"/>
+      </w:pPr>
+    </w:p>
+    <w:p>
+      <w:pPr>
+        <w:jc w:val="both"/>
+      </w:pPr>
+    </w:p>
+    <w:p>
+      <w:pPr>
+        <w:jc w:val="both"/>
+      </w:pPr>
+    </w:p>
+    <w:p>
+      <w:pPr>
+        <w:pStyle w:val="Ttulo1"/>
+      </w:pPr>
+      <w:r>
+        <w:lastRenderedPageBreak/>
+        <w:t>R</w:t>
+      </w:r>
+      <w:r>
+        <w:t>equisitos obrigatórios</w:t>
+      </w:r>
+    </w:p>
+    <w:p/>
+    <w:p>
+      <w:pPr>
+        <w:jc w:val="both"/>
+      </w:pPr>
+      <w:r>
+        <w:t xml:space="preserve">Uso do </w:t>
+      </w:r>
+      <w:proofErr w:type="spellStart"/>
+      <w:r>
+        <w:t>GitLab</w:t>
+      </w:r>
+      <w:proofErr w:type="spellEnd"/>
+      <w:r>
+        <w:t xml:space="preserve"> e </w:t>
+      </w:r>
+      <w:proofErr w:type="spellStart"/>
+      <w:r>
+        <w:t>Git</w:t>
+      </w:r>
+      <w:proofErr w:type="spellEnd"/>
+      <w:r>
+        <w:t xml:space="preserve"> para gestão e versionamento do código do projeto (</w:t>
+      </w:r>
+      <w:proofErr w:type="spellStart"/>
+      <w:r>
+        <w:t>git</w:t>
+      </w:r>
+      <w:proofErr w:type="spellEnd"/>
+      <w:r>
+        <w:t xml:space="preserve"> e </w:t>
+      </w:r>
+      <w:proofErr w:type="spellStart"/>
+      <w:r>
+        <w:t>GitLab</w:t>
+      </w:r>
+      <w:proofErr w:type="spellEnd"/>
+      <w:r>
+        <w:t xml:space="preserve">) </w:t>
+      </w:r>
+    </w:p>
+    <w:p>
+      <w:pPr>
+        <w:pStyle w:val="PargrafodaLista"/>
+        <w:numPr>
+          <w:ilvl w:val="0"/>
+          <w:numId w:val="5"/>
+        </w:numPr>
+        <w:jc w:val="both"/>
+      </w:pPr>
+      <w:r>
+        <w:t>Decidimos usar antes GitHub como plataforma para versionamento do código do projeto.</w:t>
+      </w:r>
+    </w:p>
+    <w:p>
+      <w:pPr>
+        <w:jc w:val="both"/>
+      </w:pPr>
+      <w:r>
+        <w:t xml:space="preserve">Suporte para ecrãs de diferentes dimensões (Telemóvel e Tablet); </w:t>
+      </w:r>
+    </w:p>
+    <w:p>
+      <w:pPr>
+        <w:pStyle w:val="PargrafodaLista"/>
+        <w:numPr>
+          <w:ilvl w:val="0"/>
+          <w:numId w:val="5"/>
+        </w:numPr>
+        <w:jc w:val="both"/>
+      </w:pPr>
+      <w:r>
+        <w:t>Numa fase mais avançada iremos modificar os layouts para se adaptar a Tablet.</w:t>
+      </w:r>
+    </w:p>
+    <w:p>
+      <w:pPr>
+        <w:jc w:val="both"/>
+      </w:pPr>
+      <w:r>
+        <w:t xml:space="preserve">Uso das </w:t>
+      </w:r>
+      <w:proofErr w:type="spellStart"/>
+      <w:r>
+        <w:t>guidelines</w:t>
+      </w:r>
+      <w:proofErr w:type="spellEnd"/>
+      <w:r>
+        <w:t xml:space="preserve"> do material design.</w:t>
+      </w:r>
+    </w:p>
+    <w:p>
+      <w:pPr>
+        <w:pStyle w:val="PargrafodaLista"/>
+        <w:numPr>
+          <w:ilvl w:val="0"/>
+          <w:numId w:val="5"/>
+        </w:numPr>
+        <w:jc w:val="both"/>
+      </w:pPr>
+      <w:r>
+        <w:t>Numa fase mais avançada iremos usar os temas das atividades segundo o definido no material design.</w:t>
+      </w:r>
+    </w:p>
+    <w:p>
+      <w:pPr>
+        <w:jc w:val="both"/>
+      </w:pPr>
+      <w:r>
+        <w:t>Uso de listas (</w:t>
+      </w:r>
+      <w:proofErr w:type="spellStart"/>
+      <w:r>
+        <w:t>RecyclerView</w:t>
+      </w:r>
+      <w:proofErr w:type="spellEnd"/>
+      <w:r>
+        <w:t xml:space="preserve"> e </w:t>
+      </w:r>
+      <w:proofErr w:type="spellStart"/>
+      <w:r>
+        <w:t>Adapters</w:t>
+      </w:r>
+      <w:proofErr w:type="spellEnd"/>
+      <w:r>
+        <w:t>);</w:t>
+      </w:r>
+    </w:p>
+    <w:p>
+      <w:pPr>
+        <w:pStyle w:val="PargrafodaLista"/>
+        <w:numPr>
+          <w:ilvl w:val="0"/>
+          <w:numId w:val="5"/>
+        </w:numPr>
+        <w:jc w:val="both"/>
+      </w:pPr>
+      <w:r>
+        <w:t xml:space="preserve">Já usamos nas </w:t>
+      </w:r>
+      <w:proofErr w:type="gramStart"/>
+      <w:r>
+        <w:t>varias</w:t>
+      </w:r>
+      <w:proofErr w:type="gramEnd"/>
+      <w:r>
+        <w:t xml:space="preserve"> listagens que temos na nossa aplicação.</w:t>
+      </w:r>
+    </w:p>
+    <w:p>
+      <w:pPr>
+        <w:jc w:val="both"/>
+      </w:pPr>
+      <w:r>
+        <w:t xml:space="preserve">Uso das bibliotecas de suporte (Android </w:t>
+      </w:r>
+      <w:proofErr w:type="spellStart"/>
+      <w:r>
+        <w:t>Support</w:t>
+      </w:r>
+      <w:proofErr w:type="spellEnd"/>
+      <w:r>
+        <w:t xml:space="preserve"> </w:t>
+      </w:r>
+      <w:proofErr w:type="spellStart"/>
+      <w:r>
+        <w:t>Library</w:t>
+      </w:r>
+      <w:proofErr w:type="spellEnd"/>
+      <w:r>
+        <w:t xml:space="preserve">); </w:t>
+      </w:r>
+    </w:p>
+    <w:p>
+      <w:pPr>
+        <w:pStyle w:val="PargrafodaLista"/>
+        <w:numPr>
+          <w:ilvl w:val="0"/>
+          <w:numId w:val="5"/>
+        </w:numPr>
+        <w:jc w:val="both"/>
+      </w:pPr>
+      <w:r>
+        <w:t xml:space="preserve">Iremos usar as versões </w:t>
+      </w:r>
+      <w:proofErr w:type="spellStart"/>
+      <w:r>
+        <w:t>compact</w:t>
+      </w:r>
+      <w:proofErr w:type="spellEnd"/>
+      <w:r>
+        <w:t xml:space="preserve"> de todas as classes possíveis que sejam usadas na nossa aplicação.</w:t>
+      </w:r>
+    </w:p>
+    <w:p>
+      <w:pPr>
+        <w:jc w:val="both"/>
+      </w:pPr>
+      <w:r>
+        <w:t>Uso de notificações;</w:t>
+      </w:r>
+    </w:p>
+    <w:p>
+      <w:pPr>
+        <w:pStyle w:val="PargrafodaLista"/>
+        <w:numPr>
+          <w:ilvl w:val="0"/>
+          <w:numId w:val="5"/>
+        </w:numPr>
+        <w:jc w:val="both"/>
+      </w:pPr>
+      <w:r>
+        <w:t>Serão mostradas as notificações relativas as refeições a realizar pelo utilizador assim como as suas atividades.</w:t>
+      </w:r>
+    </w:p>
+    <w:p>
+      <w:pPr>
+        <w:jc w:val="both"/>
+      </w:pPr>
+      <w:r>
+        <w:t>Uso de base de dados (</w:t>
+      </w:r>
+      <w:proofErr w:type="spellStart"/>
+      <w:r>
+        <w:t>Room</w:t>
+      </w:r>
+      <w:proofErr w:type="spellEnd"/>
+      <w:r>
+        <w:t xml:space="preserve">); </w:t>
+      </w:r>
+    </w:p>
+    <w:p>
+      <w:pPr>
+        <w:pStyle w:val="PargrafodaLista"/>
+        <w:numPr>
+          <w:ilvl w:val="0"/>
+          <w:numId w:val="5"/>
+        </w:numPr>
+        <w:jc w:val="both"/>
+      </w:pPr>
+      <w:r>
+        <w:t>Será usado como cache de pesquisas e para armazenar os dados do utilizador.</w:t>
+      </w:r>
+    </w:p>
+    <w:p>
+      <w:pPr>
+        <w:jc w:val="both"/>
+      </w:pPr>
+      <w:r>
+        <w:t>Uso de operações assíncronas (</w:t>
+      </w:r>
+      <w:proofErr w:type="spellStart"/>
+      <w:r>
+        <w:t>AsyncTask</w:t>
+      </w:r>
+      <w:proofErr w:type="spellEnd"/>
+      <w:r>
+        <w:t>/</w:t>
+      </w:r>
+      <w:proofErr w:type="spellStart"/>
+      <w:r>
+        <w:t>Thread</w:t>
+      </w:r>
+      <w:proofErr w:type="spellEnd"/>
+      <w:r>
+        <w:t>/</w:t>
+      </w:r>
+      <w:proofErr w:type="spellStart"/>
+      <w:r>
+        <w:t>IntentService</w:t>
+      </w:r>
+      <w:proofErr w:type="spellEnd"/>
+      <w:r>
+        <w:t>);</w:t>
+      </w:r>
+    </w:p>
+    <w:p>
+      <w:pPr>
+        <w:pStyle w:val="PargrafodaLista"/>
+        <w:numPr>
+          <w:ilvl w:val="0"/>
+          <w:numId w:val="5"/>
+        </w:numPr>
+        <w:jc w:val="both"/>
+      </w:pPr>
+      <w:r>
+        <w:t>Será usado na comunicação entre a base de dados e a aplicação assim como em algumas comunicações com a API.</w:t>
+      </w:r>
+    </w:p>
+    <w:p>
+      <w:pPr>
+        <w:jc w:val="both"/>
+      </w:pPr>
+      <w:r>
+        <w:t xml:space="preserve">Uso de sensores de localização e disponibilização de informação em mapas; </w:t>
+      </w:r>
+    </w:p>
+    <w:p>
+      <w:pPr>
+        <w:pStyle w:val="PargrafodaLista"/>
+        <w:numPr>
+          <w:ilvl w:val="0"/>
+          <w:numId w:val="5"/>
+        </w:numPr>
+        <w:jc w:val="both"/>
+      </w:pPr>
+      <w:r>
+        <w:t xml:space="preserve">Será usado para determinar </w:t>
+      </w:r>
+      <w:r>
+        <w:t>a posição atual do utilizador para fornecer o estado atual do tempo.</w:t>
+      </w:r>
+    </w:p>
+    <w:p>
+      <w:pPr>
+        <w:jc w:val="both"/>
+      </w:pPr>
+      <w:r>
+        <w:t xml:space="preserve">Integrações com </w:t>
+      </w:r>
+      <w:proofErr w:type="spellStart"/>
+      <w:r>
+        <w:t>API’s</w:t>
+      </w:r>
+      <w:proofErr w:type="spellEnd"/>
+      <w:r>
+        <w:t xml:space="preserve"> de serviços externos via pedidos REST (</w:t>
+      </w:r>
+      <w:proofErr w:type="spellStart"/>
+      <w:r>
+        <w:t>Retrofit</w:t>
+      </w:r>
+      <w:proofErr w:type="spellEnd"/>
+      <w:r>
+        <w:t>) 3</w:t>
+      </w:r>
+    </w:p>
+    <w:p>
+      <w:pPr>
+        <w:pStyle w:val="PargrafodaLista"/>
+        <w:numPr>
+          <w:ilvl w:val="0"/>
+          <w:numId w:val="5"/>
+        </w:numPr>
+        <w:jc w:val="both"/>
+      </w:pPr>
+      <w:r>
+        <w:t xml:space="preserve">É usado para contactar a </w:t>
+      </w:r>
+      <w:proofErr w:type="spellStart"/>
+      <w:r>
+        <w:t>Spoonacular</w:t>
+      </w:r>
+      <w:proofErr w:type="spellEnd"/>
+      <w:r>
+        <w:t xml:space="preserve"> API e para contactar a </w:t>
+      </w:r>
+      <w:proofErr w:type="spellStart"/>
+      <w:r>
+        <w:t>AccuWeather</w:t>
+      </w:r>
+      <w:proofErr w:type="spellEnd"/>
+      <w:r>
+        <w:t xml:space="preserve"> API.</w:t>
+      </w:r>
+    </w:p>
+    <w:p/>
+    <w:p/>
+    <w:p/>
+    <w:p/>
+    <w:p>
+      <w:pPr>
+        <w:pStyle w:val="Ttulo1"/>
+      </w:pPr>
+      <w:bookmarkStart w:id="1" w:name="_Toc531688924"/>
+      <w:r>
+        <w:lastRenderedPageBreak/>
+        <w:t>Requisitos:</w:t>
+      </w:r>
+      <w:bookmarkEnd w:id="1"/>
+    </w:p>
+    <w:p/>
+    <w:p>
+      <w:pPr>
+        <w:pStyle w:val="Ttulo2"/>
+        <w:numPr>
+          <w:ilvl w:val="0"/>
+          <w:numId w:val="4"/>
+        </w:numPr>
+      </w:pPr>
+      <w:bookmarkStart w:id="2" w:name="_Toc531688925"/>
+      <w:r>
+        <w:t>Autenticação de Utilizadores</w:t>
       </w:r>
       <w:bookmarkEnd w:id="2"/>
     </w:p>
     <w:p>
       <w:pPr>
+        <w:pStyle w:val="PargrafodaLista"/>
+        <w:numPr>
+          <w:ilvl w:val="1"/>
+          <w:numId w:val="4"/>
+        </w:numPr>
         <w:jc w:val="both"/>
       </w:pPr>
       <w:r>
-        <w:t>Esta aplicação tem como objetivo ajudar o utilizador a ter uma vida mais saudável através da possibilidade de definir um plano alimentar com um conjunto de refeições que deverá fazer e as horas que as deverá fazer, irá também registar as calorias que consume durante o dia a dia e alertar caso o utilizador esteja perto de atingir as calorias máximas diárias.</w:t>
-      </w:r>
-    </w:p>
-    <w:p>
-      <w:pPr>
+        <w:t xml:space="preserve">Descrição: Mecanismo que permita autenticar utilizadores na aplicação com </w:t>
+      </w:r>
+      <w:proofErr w:type="spellStart"/>
+      <w:r>
+        <w:t>username</w:t>
+      </w:r>
+      <w:proofErr w:type="spellEnd"/>
+      <w:r>
+        <w:t xml:space="preserve"> e password.</w:t>
+      </w:r>
+    </w:p>
+    <w:p>
+      <w:pPr>
+        <w:pStyle w:val="Ttulo2"/>
+        <w:numPr>
+          <w:ilvl w:val="0"/>
+          <w:numId w:val="4"/>
+        </w:numPr>
+      </w:pPr>
+      <w:bookmarkStart w:id="3" w:name="_Toc531688926"/>
+      <w:r>
+        <w:t>Atividade</w:t>
+      </w:r>
+      <w:r>
+        <w:t xml:space="preserve"> de Registo de Utilizadores</w:t>
+      </w:r>
+      <w:bookmarkEnd w:id="3"/>
+    </w:p>
+    <w:p>
+      <w:pPr>
+        <w:pStyle w:val="PargrafodaLista"/>
+        <w:numPr>
+          <w:ilvl w:val="1"/>
+          <w:numId w:val="4"/>
+        </w:numPr>
         <w:jc w:val="both"/>
       </w:pPr>
       <w:r>
-        <w:t xml:space="preserve">Para além disto a aplicação também vai permitir marcar atividades (Exercício físico) que este irá realizar, e assim será possível monitorizar as calorias consumidas através do google </w:t>
+        <w:t>Descrição: Atividade para registo de utilizador na aplicação, esta deverá conter os campos necessários para registo das informações do utilizador.</w:t>
+      </w:r>
+    </w:p>
+    <w:p>
+      <w:pPr>
+        <w:pStyle w:val="Ttulo2"/>
+        <w:numPr>
+          <w:ilvl w:val="0"/>
+          <w:numId w:val="4"/>
+        </w:numPr>
+      </w:pPr>
+      <w:bookmarkStart w:id="4" w:name="_Toc531688927"/>
+      <w:r>
+        <w:t>Atividade</w:t>
+      </w:r>
+      <w:r>
+        <w:t xml:space="preserve"> de Login de Utilizadores</w:t>
+      </w:r>
+      <w:bookmarkEnd w:id="4"/>
+    </w:p>
+    <w:p>
+      <w:pPr>
+        <w:pStyle w:val="PargrafodaLista"/>
+        <w:numPr>
+          <w:ilvl w:val="1"/>
+          <w:numId w:val="4"/>
+        </w:numPr>
+        <w:jc w:val="both"/>
+      </w:pPr>
+      <w:r>
+        <w:t>Descrição: Atividade para autenticar o utilizador na aplicação.</w:t>
+      </w:r>
+    </w:p>
+    <w:p>
+      <w:pPr>
+        <w:pStyle w:val="Ttulo2"/>
+        <w:numPr>
+          <w:ilvl w:val="0"/>
+          <w:numId w:val="4"/>
+        </w:numPr>
+      </w:pPr>
+      <w:bookmarkStart w:id="5" w:name="_Toc531688928"/>
+      <w:r>
+        <w:t>Atividade</w:t>
+      </w:r>
+      <w:r>
+        <w:t xml:space="preserve"> para apresentação do plano alimentar para a semana</w:t>
+      </w:r>
+      <w:bookmarkEnd w:id="5"/>
+    </w:p>
+    <w:p>
+      <w:pPr>
+        <w:pStyle w:val="PargrafodaLista"/>
+        <w:numPr>
+          <w:ilvl w:val="1"/>
+          <w:numId w:val="4"/>
+        </w:numPr>
+        <w:jc w:val="both"/>
+      </w:pPr>
+      <w:r>
+        <w:t>Descrição: Atividade que permita apresentar o plano alimentar do utilizador para a semana atual</w:t>
+      </w:r>
+      <w:r>
+        <w:t>.</w:t>
+      </w:r>
+    </w:p>
+    <w:p>
+      <w:pPr>
+        <w:pStyle w:val="Ttulo2"/>
+        <w:numPr>
+          <w:ilvl w:val="0"/>
+          <w:numId w:val="4"/>
+        </w:numPr>
+      </w:pPr>
+      <w:bookmarkStart w:id="6" w:name="_Toc531688929"/>
+      <w:r>
+        <w:t>Pesquisa de Produtos Alimentares</w:t>
+      </w:r>
+      <w:bookmarkEnd w:id="6"/>
+    </w:p>
+    <w:p>
+      <w:pPr>
+        <w:pStyle w:val="PargrafodaLista"/>
+        <w:numPr>
+          <w:ilvl w:val="1"/>
+          <w:numId w:val="4"/>
+        </w:numPr>
+        <w:jc w:val="both"/>
+      </w:pPr>
+      <w:r>
+        <w:t>Descrição: Possibilidade de pesquisa de diversos produtos alimentares para adicionar as refeições ou plano alimentar.</w:t>
+      </w:r>
+    </w:p>
+    <w:p>
+      <w:pPr>
+        <w:pStyle w:val="Ttulo2"/>
+        <w:numPr>
+          <w:ilvl w:val="0"/>
+          <w:numId w:val="4"/>
+        </w:numPr>
+      </w:pPr>
+      <w:bookmarkStart w:id="7" w:name="_Toc531688930"/>
+      <w:r>
+        <w:t>Sugestão de Produtos Alimentares para um Plano Alimentar</w:t>
+      </w:r>
+      <w:bookmarkEnd w:id="7"/>
+    </w:p>
+    <w:p>
+      <w:pPr>
+        <w:pStyle w:val="PargrafodaLista"/>
+        <w:numPr>
+          <w:ilvl w:val="1"/>
+          <w:numId w:val="4"/>
+        </w:numPr>
+        <w:jc w:val="both"/>
+      </w:pPr>
+      <w:r>
+        <w:t xml:space="preserve">Descrição: Possibilidade </w:t>
+      </w:r>
+      <w:r>
+        <w:t>de a</w:t>
+      </w:r>
+      <w:r>
+        <w:t xml:space="preserve"> aplicação sugerir um produto alimentar consoante o plano alimentar (Calorias diárias).</w:t>
+      </w:r>
+    </w:p>
+    <w:p>
+      <w:pPr>
+        <w:pStyle w:val="Ttulo2"/>
+        <w:numPr>
+          <w:ilvl w:val="0"/>
+          <w:numId w:val="4"/>
+        </w:numPr>
+      </w:pPr>
+      <w:bookmarkStart w:id="8" w:name="_Toc531688931"/>
+      <w:r>
+        <w:t>Notificação das Refeições</w:t>
+      </w:r>
+      <w:bookmarkEnd w:id="8"/>
+      <w:r>
+        <w:t xml:space="preserve"> </w:t>
+      </w:r>
+    </w:p>
+    <w:p>
+      <w:pPr>
+        <w:pStyle w:val="PargrafodaLista"/>
+        <w:numPr>
+          <w:ilvl w:val="1"/>
+          <w:numId w:val="4"/>
+        </w:numPr>
+        <w:jc w:val="both"/>
+      </w:pPr>
+      <w:r>
+        <w:t>Descrição: Notificação de quando deverá fazer refeições e ainda produtos alimentares que deverá ingerir.</w:t>
+      </w:r>
+    </w:p>
+    <w:p>
+      <w:pPr>
+        <w:pStyle w:val="Ttulo2"/>
+        <w:numPr>
+          <w:ilvl w:val="0"/>
+          <w:numId w:val="4"/>
+        </w:numPr>
+      </w:pPr>
+      <w:bookmarkStart w:id="9" w:name="_Toc531688932"/>
+      <w:r>
+        <w:t>Contagem das Calorias ingeridas</w:t>
+      </w:r>
+      <w:bookmarkEnd w:id="9"/>
+    </w:p>
+    <w:p>
+      <w:pPr>
+        <w:pStyle w:val="PargrafodaLista"/>
+        <w:numPr>
+          <w:ilvl w:val="1"/>
+          <w:numId w:val="4"/>
+        </w:numPr>
+        <w:jc w:val="both"/>
+      </w:pPr>
+      <w:r>
+        <w:t>Descrição: Mecanismo que permita somar as Calorias ingeridas com base nas refeições inseridas pelos utilizadores.</w:t>
+      </w:r>
+    </w:p>
+    <w:p>
+      <w:pPr>
+        <w:pStyle w:val="Ttulo2"/>
+        <w:numPr>
+          <w:ilvl w:val="0"/>
+          <w:numId w:val="4"/>
+        </w:numPr>
+      </w:pPr>
+      <w:bookmarkStart w:id="10" w:name="_Toc531688933"/>
+      <w:r>
+        <w:t>Contagem das Calorias perdidas</w:t>
+      </w:r>
+      <w:bookmarkEnd w:id="10"/>
+    </w:p>
+    <w:p>
+      <w:pPr>
+        <w:pStyle w:val="PargrafodaLista"/>
+        <w:numPr>
+          <w:ilvl w:val="1"/>
+          <w:numId w:val="4"/>
+        </w:numPr>
+        <w:jc w:val="both"/>
+      </w:pPr>
+      <w:r>
+        <w:t>Descrição: Mecanismo que permita obter as calorias perdidas com base no exercício físico realizado pelo utilizador.</w:t>
+      </w:r>
+    </w:p>
+    <w:p>
+      <w:pPr>
+        <w:pStyle w:val="Ttulo2"/>
+        <w:numPr>
+          <w:ilvl w:val="0"/>
+          <w:numId w:val="4"/>
+        </w:numPr>
+      </w:pPr>
+      <w:bookmarkStart w:id="11" w:name="_Toc531688934"/>
+      <w:r>
+        <w:t>Registo de Refeições</w:t>
+      </w:r>
+      <w:bookmarkEnd w:id="11"/>
+    </w:p>
+    <w:p>
+      <w:pPr>
+        <w:pStyle w:val="PargrafodaLista"/>
+        <w:numPr>
+          <w:ilvl w:val="1"/>
+          <w:numId w:val="4"/>
+        </w:numPr>
+        <w:jc w:val="both"/>
+      </w:pPr>
+      <w:r>
+        <w:t>Descrição: Possibilidade de registo das refeições ingeridas pelos utilizadores com base na pesquisa de produtos alimentares.</w:t>
+      </w:r>
+    </w:p>
+    <w:p>
+      <w:pPr>
+        <w:pStyle w:val="Ttulo2"/>
+        <w:numPr>
+          <w:ilvl w:val="0"/>
+          <w:numId w:val="4"/>
+        </w:numPr>
+      </w:pPr>
+      <w:bookmarkStart w:id="12" w:name="_Toc531688935"/>
+      <w:r>
+        <w:t>Marcação de atividades</w:t>
+      </w:r>
+      <w:bookmarkEnd w:id="12"/>
+    </w:p>
+    <w:p>
+      <w:pPr>
+        <w:pStyle w:val="PargrafodaLista"/>
+        <w:numPr>
+          <w:ilvl w:val="1"/>
+          <w:numId w:val="4"/>
+        </w:numPr>
+        <w:jc w:val="both"/>
+      </w:pPr>
+      <w:r>
+        <w:t>Descrição: Utilizador marca uma atividade na app para o dia em que quer realizar a sua atividade física</w:t>
+      </w:r>
+    </w:p>
+    <w:p>
+      <w:pPr>
+        <w:pStyle w:val="Ttulo2"/>
+        <w:numPr>
+          <w:ilvl w:val="0"/>
+          <w:numId w:val="4"/>
+        </w:numPr>
+      </w:pPr>
+      <w:bookmarkStart w:id="13" w:name="_Toc531688936"/>
+      <w:r>
+        <w:t>Notificação de atividade</w:t>
+      </w:r>
+      <w:bookmarkEnd w:id="13"/>
+    </w:p>
+    <w:p>
+      <w:pPr>
+        <w:pStyle w:val="PargrafodaLista"/>
+        <w:numPr>
+          <w:ilvl w:val="1"/>
+          <w:numId w:val="4"/>
+        </w:numPr>
+        <w:jc w:val="both"/>
+      </w:pPr>
+      <w:r>
+        <w:t>Descrição: Utilizador recebe uma notificação uma hora antes de ter que iniciar a sua atividade física</w:t>
+      </w:r>
+    </w:p>
+    <w:p>
+      <w:pPr>
+        <w:pStyle w:val="Ttulo2"/>
+        <w:numPr>
+          <w:ilvl w:val="0"/>
+          <w:numId w:val="4"/>
+        </w:numPr>
+      </w:pPr>
+      <w:bookmarkStart w:id="14" w:name="_Toc531688937"/>
+      <w:r>
+        <w:lastRenderedPageBreak/>
+        <w:t>Sugestão de substituição de atividade</w:t>
+      </w:r>
+      <w:bookmarkEnd w:id="14"/>
+    </w:p>
+    <w:p>
+      <w:pPr>
+        <w:pStyle w:val="PargrafodaLista"/>
+        <w:numPr>
+          <w:ilvl w:val="1"/>
+          <w:numId w:val="4"/>
+        </w:numPr>
+        <w:jc w:val="both"/>
+      </w:pPr>
+      <w:r>
+        <w:t>Descrição: Utilizador recebe uma notificação para realizar a atividade noutro local, caso o ambiente esteja desfavorável para a realização da atividade que estava marcada</w:t>
+      </w:r>
+    </w:p>
+    <w:p>
+      <w:pPr>
+        <w:pStyle w:val="PargrafodaLista"/>
+        <w:numPr>
+          <w:ilvl w:val="1"/>
+          <w:numId w:val="4"/>
+        </w:numPr>
+        <w:jc w:val="both"/>
+      </w:pPr>
+      <w:r>
+        <w:t>E</w:t>
+      </w:r>
+      <w:r>
+        <w:t>xemplo</w:t>
+      </w:r>
+      <w:r>
+        <w:t>: Caso o utilizador tenha marcado uma atividade ao ar livre num determinado local, a aplicação horas antes vai verificar a meteorologia. Se for chover, o utilizador vai ser informado de que terá que realizar uma atividade indoor, por exempl</w:t>
+      </w:r>
+      <w:r>
+        <w:t xml:space="preserve">o. </w:t>
+      </w:r>
+    </w:p>
+    <w:p>
+      <w:pPr>
+        <w:pStyle w:val="Ttulo2"/>
+        <w:numPr>
+          <w:ilvl w:val="0"/>
+          <w:numId w:val="4"/>
+        </w:numPr>
+      </w:pPr>
+      <w:bookmarkStart w:id="15" w:name="_Toc531688938"/>
+      <w:r>
+        <w:t>Registo de atividades realizadas</w:t>
+      </w:r>
+      <w:bookmarkEnd w:id="15"/>
+    </w:p>
+    <w:p>
+      <w:pPr>
+        <w:pStyle w:val="PargrafodaLista"/>
+        <w:numPr>
+          <w:ilvl w:val="1"/>
+          <w:numId w:val="4"/>
+        </w:numPr>
+        <w:jc w:val="both"/>
+      </w:pPr>
+      <w:r>
+        <w:t xml:space="preserve">Descrição: </w:t>
+      </w:r>
+      <w:r>
+        <w:t xml:space="preserve">Registo das atividades realizadas pelos utilizadores com base </w:t>
+      </w:r>
+      <w:r>
+        <w:t>nas marcações das mesmas, ou pelo mecanismo da app de realização de atividades físicas</w:t>
+      </w:r>
+    </w:p>
+    <w:p>
+      <w:pPr>
+        <w:pStyle w:val="Ttulo2"/>
+        <w:numPr>
+          <w:ilvl w:val="0"/>
+          <w:numId w:val="4"/>
+        </w:numPr>
+      </w:pPr>
+      <w:bookmarkStart w:id="16" w:name="_Toc531688939"/>
+      <w:r>
+        <w:t xml:space="preserve">Verificação da meteorologia </w:t>
+      </w:r>
+      <w:r>
+        <w:t>de um determinado local</w:t>
+      </w:r>
+      <w:bookmarkEnd w:id="16"/>
+    </w:p>
+    <w:p>
+      <w:pPr>
+        <w:pStyle w:val="PargrafodaLista"/>
+        <w:numPr>
+          <w:ilvl w:val="1"/>
+          <w:numId w:val="4"/>
+        </w:numPr>
+        <w:jc w:val="both"/>
+      </w:pPr>
+      <w:r>
+        <w:t xml:space="preserve">Descrição: </w:t>
+      </w:r>
+      <w:r>
+        <w:t xml:space="preserve">Utilizador vê a meteorologia de um determinado local </w:t>
+      </w:r>
+    </w:p>
+    <w:p>
+      <w:pPr>
+        <w:pStyle w:val="Ttulo2"/>
+        <w:numPr>
+          <w:ilvl w:val="0"/>
+          <w:numId w:val="4"/>
+        </w:numPr>
+      </w:pPr>
+      <w:bookmarkStart w:id="17" w:name="_Toc531688940"/>
+      <w:r>
+        <w:t xml:space="preserve">Background </w:t>
       </w:r>
       <w:proofErr w:type="spellStart"/>
       <w:r>
-        <w:t>fit</w:t>
+        <w:t>running</w:t>
       </w:r>
       <w:proofErr w:type="spellEnd"/>
       <w:r>
-        <w:t>.</w:t>
-      </w:r>
-    </w:p>
-    <w:p>
-      <w:pPr>
+        <w:t xml:space="preserve"> (Dúvida se declaramos como requisito ou não)</w:t>
+      </w:r>
+      <w:bookmarkEnd w:id="17"/>
+    </w:p>
+    <w:p>
+      <w:pPr>
+        <w:pStyle w:val="PargrafodaLista"/>
+        <w:numPr>
+          <w:ilvl w:val="1"/>
+          <w:numId w:val="4"/>
+        </w:numPr>
         <w:jc w:val="both"/>
       </w:pPr>
       <w:r>
-        <w:t xml:space="preserve">Com isto deverá ser possível o utilizador saber se a sua dieta se adequa a quantidade de exercício físico que realiza e num possível caso </w:t>
-      </w:r>
-      <w:proofErr w:type="gramStart"/>
-      <w:r>
-        <w:t>de  o</w:t>
-      </w:r>
-      <w:proofErr w:type="gramEnd"/>
-      <w:r>
-        <w:t xml:space="preserve"> utilizador ser acompanhado por um nutricionista, este poderá ajustar a sua dieta/plano alimentar de forma a adequar-se ao estilo de vida do utilizador.</w:t>
+        <w:t xml:space="preserve">Descrição: </w:t>
+      </w:r>
+      <w:r>
+        <w:t>App continua a executar processos, mesmo fechada, de modo a que possa, por exemplo, fazer lançamento de notificações para os utilizadores</w:t>
+      </w:r>
+    </w:p>
+    <w:p>
+      <w:pPr>
+        <w:pStyle w:val="Ttulo2"/>
+        <w:numPr>
+          <w:ilvl w:val="0"/>
+          <w:numId w:val="4"/>
+        </w:numPr>
+      </w:pPr>
+      <w:bookmarkStart w:id="18" w:name="_Toc531688941"/>
+      <w:r>
+        <w:t>Apresentação da semana de atividades do utilizador</w:t>
+      </w:r>
+      <w:bookmarkEnd w:id="18"/>
+    </w:p>
+    <w:p>
+      <w:pPr>
+        <w:pStyle w:val="PargrafodaLista"/>
+        <w:numPr>
+          <w:ilvl w:val="1"/>
+          <w:numId w:val="4"/>
+        </w:numPr>
+        <w:jc w:val="both"/>
+      </w:pPr>
+      <w:r>
+        <w:t xml:space="preserve">Descrição: </w:t>
+      </w:r>
+      <w:r>
+        <w:t xml:space="preserve">Apresentação </w:t>
+      </w:r>
+      <w:r>
+        <w:t>que apresenta a semana de atividades do utilizador</w:t>
+      </w:r>
+    </w:p>
+    <w:p>
+      <w:pPr>
+        <w:pStyle w:val="Ttulo1"/>
+      </w:pPr>
+    </w:p>
+    <w:p>
+      <w:pPr>
+        <w:pStyle w:val="Ttulo1"/>
+      </w:pPr>
+    </w:p>
+    <w:p>
+      <w:pPr>
+        <w:pStyle w:val="PargrafodaLista"/>
+        <w:ind w:left="0"/>
+      </w:pPr>
+    </w:p>
+    <w:p>
+      <w:pPr>
+        <w:pStyle w:val="PargrafodaLista"/>
+        <w:ind w:left="0"/>
+        <w:rPr>
+          <w:noProof/>
+        </w:rPr>
+      </w:pPr>
+    </w:p>
+    <w:p>
+      <w:pPr>
+        <w:pStyle w:val="PargrafodaLista"/>
+        <w:ind w:left="0"/>
+      </w:pPr>
+    </w:p>
+    <w:p>
+      <w:pPr>
+        <w:pStyle w:val="PargrafodaLista"/>
+        <w:ind w:left="0"/>
+      </w:pPr>
+    </w:p>
+    <w:p>
+      <w:pPr>
+        <w:pStyle w:val="PargrafodaLista"/>
+        <w:ind w:left="0"/>
+      </w:pPr>
+    </w:p>
+    <w:p>
+      <w:pPr>
+        <w:pStyle w:val="PargrafodaLista"/>
+        <w:ind w:left="0"/>
+      </w:pPr>
+    </w:p>
+    <w:p>
+      <w:pPr>
+        <w:pStyle w:val="PargrafodaLista"/>
+        <w:ind w:left="0"/>
+      </w:pPr>
+    </w:p>
+    <w:p>
+      <w:pPr>
+        <w:pStyle w:val="PargrafodaLista"/>
+        <w:ind w:left="0"/>
+      </w:pPr>
+    </w:p>
+    <w:p>
+      <w:pPr>
+        <w:pStyle w:val="PargrafodaLista"/>
+        <w:ind w:left="0"/>
+      </w:pPr>
+    </w:p>
+    <w:p>
+      <w:pPr>
+        <w:pStyle w:val="PargrafodaLista"/>
+        <w:ind w:left="0"/>
+      </w:pPr>
+    </w:p>
+    <w:p>
+      <w:pPr>
+        <w:pStyle w:val="PargrafodaLista"/>
+        <w:ind w:left="0"/>
+      </w:pPr>
+    </w:p>
+    <w:p>
+      <w:pPr>
+        <w:pStyle w:val="PargrafodaLista"/>
+        <w:ind w:left="0"/>
+      </w:pPr>
+    </w:p>
+    <w:p>
+      <w:pPr>
+        <w:pStyle w:val="PargrafodaLista"/>
+        <w:ind w:left="0"/>
+      </w:pPr>
+    </w:p>
+    <w:p>
+      <w:pPr>
+        <w:pStyle w:val="PargrafodaLista"/>
+        <w:ind w:left="0"/>
+      </w:pPr>
+    </w:p>
+    <w:p>
+      <w:pPr>
+        <w:pStyle w:val="PargrafodaLista"/>
+        <w:ind w:left="0"/>
+      </w:pPr>
+    </w:p>
+    <w:p>
+      <w:pPr>
+        <w:pStyle w:val="PargrafodaLista"/>
+        <w:ind w:left="0"/>
+      </w:pPr>
+    </w:p>
+    <w:p>
+      <w:pPr>
+        <w:pStyle w:val="PargrafodaLista"/>
+        <w:ind w:left="0"/>
+      </w:pPr>
+    </w:p>
+    <w:p>
+      <w:pPr>
+        <w:pStyle w:val="PargrafodaLista"/>
+        <w:ind w:left="0"/>
+      </w:pPr>
+    </w:p>
+    <w:p>
+      <w:pPr>
+        <w:pStyle w:val="PargrafodaLista"/>
+        <w:ind w:left="0"/>
+      </w:pPr>
+    </w:p>
+    <w:p>
+      <w:pPr>
+        <w:pStyle w:val="PargrafodaLista"/>
+        <w:ind w:left="0"/>
+      </w:pPr>
+    </w:p>
+    <w:p>
+      <w:pPr>
+        <w:pStyle w:val="PargrafodaLista"/>
+        <w:ind w:left="0"/>
+      </w:pPr>
+    </w:p>
+    <w:p>
+      <w:pPr>
+        <w:pStyle w:val="Ttulo1"/>
+      </w:pPr>
+      <w:r>
+        <w:lastRenderedPageBreak/>
+        <w:t>Diagrama de Use Case “Geral”</w:t>
+      </w:r>
+    </w:p>
+    <w:p>
+      <w:pPr>
+        <w:pStyle w:val="PargrafodaLista"/>
+        <w:ind w:left="0"/>
+      </w:pPr>
+    </w:p>
+    <w:p>
+      <w:pPr>
+        <w:pStyle w:val="PargrafodaLista"/>
+        <w:ind w:left="0"/>
+      </w:pPr>
+      <w:r>
+        <w:rPr>
+          <w:noProof/>
+        </w:rPr>
+        <w:drawing>
+          <wp:inline distT="0" distB="0" distL="0" distR="0">
+            <wp:extent cx="5400040" cy="3945956"/>
+            <wp:effectExtent l="0" t="0" r="0" b="0"/>
+            <wp:docPr id="12" name="Imagem 12"/>
+            <wp:cNvGraphicFramePr>
+              <a:graphicFrameLocks xmlns:a="http://schemas.openxmlformats.org/drawingml/2006/main" noChangeAspect="1"/>
+            </wp:cNvGraphicFramePr>
+            <a:graphic xmlns:a="http://schemas.openxmlformats.org/drawingml/2006/main">
+              <a:graphicData uri="http://schemas.openxmlformats.org/drawingml/2006/picture">
+                <pic:pic xmlns:pic="http://schemas.openxmlformats.org/drawingml/2006/picture">
+                  <pic:nvPicPr>
+                    <pic:cNvPr id="0" name="Picture 1"/>
+                    <pic:cNvPicPr>
+                      <a:picLocks noChangeAspect="1" noChangeArrowheads="1"/>
+                    </pic:cNvPicPr>
+                  </pic:nvPicPr>
+                  <pic:blipFill>
+                    <a:blip r:embed="rId11">
+                      <a:extLst>
+                        <a:ext uri="{28A0092B-C50C-407E-A947-70E740481C1C}">
+                          <a14:useLocalDpi xmlns:a14="http://schemas.microsoft.com/office/drawing/2010/main" val="0"/>
+                        </a:ext>
+                      </a:extLst>
+                    </a:blip>
+                    <a:srcRect/>
+                    <a:stretch>
+                      <a:fillRect/>
+                    </a:stretch>
+                  </pic:blipFill>
+                  <pic:spPr bwMode="auto">
+                    <a:xfrm>
+                      <a:off x="0" y="0"/>
+                      <a:ext cx="5400040" cy="3945956"/>
+                    </a:xfrm>
+                    <a:prstGeom prst="rect">
+                      <a:avLst/>
+                    </a:prstGeom>
+                    <a:noFill/>
+                    <a:ln>
+                      <a:noFill/>
+                    </a:ln>
+                  </pic:spPr>
+                </pic:pic>
+              </a:graphicData>
+            </a:graphic>
+          </wp:inline>
+        </w:drawing>
+      </w:r>
+      <w:r>
+        <w:t xml:space="preserve"> </w:t>
+      </w:r>
+    </w:p>
+    <w:p>
+      <w:pPr>
+        <w:pStyle w:val="PargrafodaLista"/>
+        <w:ind w:left="0"/>
+      </w:pPr>
+    </w:p>
+    <w:p>
+      <w:r>
+        <w:t xml:space="preserve">Neste </w:t>
+      </w:r>
+      <w:r>
+        <w:t>u</w:t>
+      </w:r>
+      <w:r>
+        <w:t xml:space="preserve">se case é descrito de uma forma geral o que é </w:t>
+      </w:r>
+      <w:r>
+        <w:t>possível fazer na nossa aplicação.</w:t>
+      </w:r>
+    </w:p>
+    <w:p>
+      <w:r>
+        <w:t xml:space="preserve">Depois do login do utilizador este podem marcar as atividades de exercício físico que pode realizar para o dia ou então definir um plano alimentar. </w:t>
+      </w:r>
+    </w:p>
+    <w:p>
+      <w:r>
+        <w:t xml:space="preserve">Após a marcação da atividade o utilizador pode iniciar a atividade e assim a mesma regista as calorias consumidas pelo utilizador. </w:t>
+      </w:r>
+    </w:p>
+    <w:p>
+      <w:r>
+        <w:t>Após a definição do plano alimentar o utilizador pode consultar as informações relativas as calorias consumidas durante o dia e ainda pode registar o que come as várias refeições que faz.</w:t>
       </w:r>
     </w:p>
     <w:p/>
@@ -3298,607 +4595,24 @@
     <w:p/>
     <w:p/>
     <w:p/>
-    <w:p/>
-    <w:p/>
-    <w:p/>
-    <w:p/>
-    <w:p/>
-    <w:p/>
-    <w:p/>
-    <w:p/>
-    <w:p/>
-    <w:p/>
-    <w:p/>
-    <w:p/>
-    <w:p/>
-    <w:p/>
+    <w:p>
+      <w:bookmarkStart w:id="19" w:name="_GoBack"/>
+      <w:bookmarkEnd w:id="19"/>
+    </w:p>
     <w:p>
       <w:pPr>
         <w:pStyle w:val="Ttulo1"/>
       </w:pPr>
-      <w:bookmarkStart w:id="3" w:name="_Toc531688924"/>
-      <w:r>
-        <w:lastRenderedPageBreak/>
-        <w:t>Requisitos:</w:t>
-      </w:r>
-      <w:bookmarkEnd w:id="3"/>
-    </w:p>
-    <w:p/>
-    <w:p>
-      <w:pPr>
-        <w:pStyle w:val="Ttulo2"/>
-        <w:numPr>
-          <w:ilvl w:val="0"/>
-          <w:numId w:val="4"/>
-        </w:numPr>
-      </w:pPr>
-      <w:bookmarkStart w:id="4" w:name="_Toc531688925"/>
-      <w:r>
-        <w:t>Autenticação de Utilizadores</w:t>
-      </w:r>
-      <w:bookmarkEnd w:id="4"/>
-    </w:p>
-    <w:p>
-      <w:pPr>
-        <w:pStyle w:val="PargrafodaLista"/>
-        <w:numPr>
-          <w:ilvl w:val="1"/>
-          <w:numId w:val="4"/>
-        </w:numPr>
-        <w:jc w:val="both"/>
-      </w:pPr>
-      <w:r>
-        <w:t xml:space="preserve">Descrição: Mecanismo que permita autenticar utilizadores na aplicação com </w:t>
-      </w:r>
-      <w:proofErr w:type="spellStart"/>
-      <w:r>
-        <w:t>username</w:t>
-      </w:r>
-      <w:proofErr w:type="spellEnd"/>
-      <w:r>
-        <w:t xml:space="preserve"> e password.</w:t>
-      </w:r>
-    </w:p>
-    <w:p>
-      <w:pPr>
-        <w:pStyle w:val="Ttulo2"/>
-        <w:numPr>
-          <w:ilvl w:val="0"/>
-          <w:numId w:val="4"/>
-        </w:numPr>
-      </w:pPr>
-      <w:bookmarkStart w:id="5" w:name="_Toc531688926"/>
-      <w:r>
-        <w:t>Atividade</w:t>
-      </w:r>
-      <w:r>
-        <w:t xml:space="preserve"> de Registo de Utilizadores</w:t>
-      </w:r>
-      <w:bookmarkEnd w:id="5"/>
-    </w:p>
-    <w:p>
-      <w:pPr>
-        <w:pStyle w:val="PargrafodaLista"/>
-        <w:numPr>
-          <w:ilvl w:val="1"/>
-          <w:numId w:val="4"/>
-        </w:numPr>
-        <w:jc w:val="both"/>
-      </w:pPr>
-      <w:r>
-        <w:t>Descrição: Atividade para registo de utilizador na aplicação, esta deverá conter os campos necessários para registo das informações do utilizador.</w:t>
-      </w:r>
-    </w:p>
-    <w:p>
-      <w:pPr>
-        <w:pStyle w:val="Ttulo2"/>
-        <w:numPr>
-          <w:ilvl w:val="0"/>
-          <w:numId w:val="4"/>
-        </w:numPr>
-      </w:pPr>
-      <w:bookmarkStart w:id="6" w:name="_Toc531688927"/>
-      <w:r>
-        <w:t>Atividade</w:t>
-      </w:r>
-      <w:r>
-        <w:t xml:space="preserve"> de Login de Utilizadores</w:t>
-      </w:r>
-      <w:bookmarkEnd w:id="6"/>
-    </w:p>
-    <w:p>
-      <w:pPr>
-        <w:pStyle w:val="PargrafodaLista"/>
-        <w:numPr>
-          <w:ilvl w:val="1"/>
-          <w:numId w:val="4"/>
-        </w:numPr>
-        <w:jc w:val="both"/>
-      </w:pPr>
-      <w:r>
-        <w:t>Descrição: Atividade para autenticar o utilizador na aplicação.</w:t>
-      </w:r>
-    </w:p>
-    <w:p>
-      <w:pPr>
-        <w:pStyle w:val="Ttulo2"/>
-        <w:numPr>
-          <w:ilvl w:val="0"/>
-          <w:numId w:val="4"/>
-        </w:numPr>
-      </w:pPr>
-      <w:bookmarkStart w:id="7" w:name="_Toc531688928"/>
-      <w:r>
-        <w:t>Atividade</w:t>
-      </w:r>
-      <w:r>
-        <w:t xml:space="preserve"> para apresentação do plano alimentar para a semana</w:t>
-      </w:r>
-      <w:bookmarkEnd w:id="7"/>
-    </w:p>
-    <w:p>
-      <w:pPr>
-        <w:pStyle w:val="PargrafodaLista"/>
-        <w:numPr>
-          <w:ilvl w:val="1"/>
-          <w:numId w:val="4"/>
-        </w:numPr>
-        <w:jc w:val="both"/>
-      </w:pPr>
-      <w:r>
-        <w:t>Descrição: Atividade que permita apresentar o plano alimentar do utilizador para a semana atual</w:t>
-      </w:r>
-      <w:r>
-        <w:t>.</w:t>
-      </w:r>
-    </w:p>
-    <w:p>
-      <w:pPr>
-        <w:pStyle w:val="Ttulo2"/>
-        <w:numPr>
-          <w:ilvl w:val="0"/>
-          <w:numId w:val="4"/>
-        </w:numPr>
-      </w:pPr>
-      <w:bookmarkStart w:id="8" w:name="_Toc531688929"/>
-      <w:r>
-        <w:t>Pesquisa de Produtos Alimentares</w:t>
-      </w:r>
-      <w:bookmarkEnd w:id="8"/>
-    </w:p>
-    <w:p>
-      <w:pPr>
-        <w:pStyle w:val="PargrafodaLista"/>
-        <w:numPr>
-          <w:ilvl w:val="1"/>
-          <w:numId w:val="4"/>
-        </w:numPr>
-        <w:jc w:val="both"/>
-      </w:pPr>
-      <w:r>
-        <w:t>Descrição: Possibilidade de pesquisa de diversos produtos alimentares para adicionar as refeições ou plano alimentar.</w:t>
-      </w:r>
-    </w:p>
-    <w:p>
-      <w:pPr>
-        <w:pStyle w:val="Ttulo2"/>
-        <w:numPr>
-          <w:ilvl w:val="0"/>
-          <w:numId w:val="4"/>
-        </w:numPr>
-      </w:pPr>
-      <w:bookmarkStart w:id="9" w:name="_Toc531688930"/>
-      <w:r>
-        <w:t>Sugestão de Produtos Alimentares para um Plano Alimentar</w:t>
-      </w:r>
-      <w:bookmarkEnd w:id="9"/>
-    </w:p>
-    <w:p>
-      <w:pPr>
-        <w:pStyle w:val="PargrafodaLista"/>
-        <w:numPr>
-          <w:ilvl w:val="1"/>
-          <w:numId w:val="4"/>
-        </w:numPr>
-        <w:jc w:val="both"/>
-      </w:pPr>
-      <w:r>
-        <w:t xml:space="preserve">Descrição: Possibilidade </w:t>
-      </w:r>
-      <w:r>
-        <w:t>de a</w:t>
-      </w:r>
-      <w:r>
-        <w:t xml:space="preserve"> aplicação sugerir um produto alimentar consoante o plano alimentar (Calorias diárias).</w:t>
-      </w:r>
-    </w:p>
-    <w:p>
-      <w:pPr>
-        <w:pStyle w:val="Ttulo2"/>
-        <w:numPr>
-          <w:ilvl w:val="0"/>
-          <w:numId w:val="4"/>
-        </w:numPr>
-      </w:pPr>
-      <w:bookmarkStart w:id="10" w:name="_Toc531688931"/>
-      <w:r>
-        <w:t>Notificação das Refeições</w:t>
-      </w:r>
-      <w:bookmarkEnd w:id="10"/>
-      <w:r>
-        <w:t xml:space="preserve"> </w:t>
-      </w:r>
-    </w:p>
-    <w:p>
-      <w:pPr>
-        <w:pStyle w:val="PargrafodaLista"/>
-        <w:numPr>
-          <w:ilvl w:val="1"/>
-          <w:numId w:val="4"/>
-        </w:numPr>
-        <w:jc w:val="both"/>
-      </w:pPr>
-      <w:r>
-        <w:t>Descrição: Notificação de quando deverá fazer refeições e ainda produtos alimentares que deverá ingerir.</w:t>
-      </w:r>
-    </w:p>
-    <w:p>
-      <w:pPr>
-        <w:pStyle w:val="Ttulo2"/>
-        <w:numPr>
-          <w:ilvl w:val="0"/>
-          <w:numId w:val="4"/>
-        </w:numPr>
-      </w:pPr>
-      <w:bookmarkStart w:id="11" w:name="_Toc531688932"/>
-      <w:r>
-        <w:t>Contagem das Calorias ingeridas</w:t>
-      </w:r>
-      <w:bookmarkEnd w:id="11"/>
-    </w:p>
-    <w:p>
-      <w:pPr>
-        <w:pStyle w:val="PargrafodaLista"/>
-        <w:numPr>
-          <w:ilvl w:val="1"/>
-          <w:numId w:val="4"/>
-        </w:numPr>
-        <w:jc w:val="both"/>
-      </w:pPr>
-      <w:r>
-        <w:t>Descrição: Mecanismo que permita somar as Calorias ingeridas com base nas refeições inseridas pelos utilizadores.</w:t>
-      </w:r>
-    </w:p>
-    <w:p>
-      <w:pPr>
-        <w:pStyle w:val="Ttulo2"/>
-        <w:numPr>
-          <w:ilvl w:val="0"/>
-          <w:numId w:val="4"/>
-        </w:numPr>
-      </w:pPr>
-      <w:bookmarkStart w:id="12" w:name="_Toc531688933"/>
-      <w:r>
-        <w:t>Contagem das Calorias perdidas</w:t>
-      </w:r>
-      <w:bookmarkEnd w:id="12"/>
-    </w:p>
-    <w:p>
-      <w:pPr>
-        <w:pStyle w:val="PargrafodaLista"/>
-        <w:numPr>
-          <w:ilvl w:val="1"/>
-          <w:numId w:val="4"/>
-        </w:numPr>
-        <w:jc w:val="both"/>
-      </w:pPr>
-      <w:r>
-        <w:t>Descrição: Mecanismo que permita obter as calorias perdidas com base no exercício físico realizado pelo utilizador.</w:t>
-      </w:r>
-    </w:p>
-    <w:p>
-      <w:pPr>
-        <w:pStyle w:val="Ttulo2"/>
-        <w:numPr>
-          <w:ilvl w:val="0"/>
-          <w:numId w:val="4"/>
-        </w:numPr>
-      </w:pPr>
-      <w:bookmarkStart w:id="13" w:name="_Toc531688934"/>
-      <w:r>
-        <w:t>Registo de Refeições</w:t>
-      </w:r>
-      <w:bookmarkEnd w:id="13"/>
-    </w:p>
-    <w:p>
-      <w:pPr>
-        <w:pStyle w:val="PargrafodaLista"/>
-        <w:numPr>
-          <w:ilvl w:val="1"/>
-          <w:numId w:val="4"/>
-        </w:numPr>
-        <w:jc w:val="both"/>
-      </w:pPr>
-      <w:r>
-        <w:t>Descrição: Possibilidade de registo das refeições ingeridas pelos utilizadores com base na pesquisa de produtos alimentares.</w:t>
-      </w:r>
-    </w:p>
-    <w:p>
-      <w:pPr>
-        <w:pStyle w:val="Ttulo2"/>
-        <w:numPr>
-          <w:ilvl w:val="0"/>
-          <w:numId w:val="4"/>
-        </w:numPr>
-      </w:pPr>
-      <w:bookmarkStart w:id="14" w:name="_Toc531688935"/>
-      <w:r>
-        <w:t>Marcação de atividades</w:t>
-      </w:r>
-      <w:bookmarkEnd w:id="14"/>
-    </w:p>
-    <w:p>
-      <w:pPr>
-        <w:pStyle w:val="PargrafodaLista"/>
-        <w:numPr>
-          <w:ilvl w:val="1"/>
-          <w:numId w:val="4"/>
-        </w:numPr>
-        <w:jc w:val="both"/>
-      </w:pPr>
-      <w:r>
-        <w:t>Descrição: Utilizador marca uma atividade na app para o dia em que quer realizar a sua atividade física</w:t>
-      </w:r>
-    </w:p>
-    <w:p>
-      <w:pPr>
-        <w:pStyle w:val="Ttulo2"/>
-        <w:numPr>
-          <w:ilvl w:val="0"/>
-          <w:numId w:val="4"/>
-        </w:numPr>
-      </w:pPr>
-      <w:bookmarkStart w:id="15" w:name="_Toc531688936"/>
-      <w:r>
-        <w:t>Notificação de atividade</w:t>
-      </w:r>
-      <w:bookmarkEnd w:id="15"/>
-    </w:p>
-    <w:p>
-      <w:pPr>
-        <w:pStyle w:val="PargrafodaLista"/>
-        <w:numPr>
-          <w:ilvl w:val="1"/>
-          <w:numId w:val="4"/>
-        </w:numPr>
-        <w:jc w:val="both"/>
-      </w:pPr>
-      <w:r>
-        <w:t>Descrição: Utilizador recebe uma notificação uma hora antes de ter que iniciar a sua atividade física</w:t>
-      </w:r>
-    </w:p>
-    <w:p>
-      <w:pPr>
-        <w:pStyle w:val="Ttulo2"/>
-        <w:numPr>
-          <w:ilvl w:val="0"/>
-          <w:numId w:val="4"/>
-        </w:numPr>
-      </w:pPr>
-      <w:bookmarkStart w:id="16" w:name="_Toc531688937"/>
-      <w:r>
-        <w:lastRenderedPageBreak/>
-        <w:t>Sugestão de substituição de atividade</w:t>
-      </w:r>
-      <w:bookmarkEnd w:id="16"/>
-    </w:p>
-    <w:p>
-      <w:pPr>
-        <w:pStyle w:val="PargrafodaLista"/>
-        <w:numPr>
-          <w:ilvl w:val="1"/>
-          <w:numId w:val="4"/>
-        </w:numPr>
-        <w:jc w:val="both"/>
-      </w:pPr>
-      <w:r>
-        <w:t>Descrição: Utilizador recebe uma notificação para realizar a atividade noutro local, caso o ambiente esteja desfavorável para a realização da atividade que estava marcada</w:t>
-      </w:r>
-    </w:p>
-    <w:p>
-      <w:pPr>
-        <w:pStyle w:val="PargrafodaLista"/>
-        <w:numPr>
-          <w:ilvl w:val="1"/>
-          <w:numId w:val="4"/>
-        </w:numPr>
-        <w:jc w:val="both"/>
-      </w:pPr>
-      <w:r>
-        <w:t>E</w:t>
-      </w:r>
-      <w:r>
-        <w:t>xemplo</w:t>
-      </w:r>
-      <w:r>
-        <w:t>: Caso o utilizador tenha marcado uma atividade ao ar livre num determinado local, a aplicação horas antes vai verificar a meteorologia. Se for chover, o utilizador vai ser informado de que terá que realizar uma atividade indoor, por exempl</w:t>
-      </w:r>
-      <w:r>
-        <w:t xml:space="preserve">o. </w:t>
-      </w:r>
-    </w:p>
-    <w:p>
-      <w:pPr>
-        <w:pStyle w:val="Ttulo2"/>
-        <w:numPr>
-          <w:ilvl w:val="0"/>
-          <w:numId w:val="4"/>
-        </w:numPr>
-      </w:pPr>
-      <w:bookmarkStart w:id="17" w:name="_Toc531688938"/>
-      <w:r>
-        <w:t>Registo de atividades realizadas</w:t>
-      </w:r>
-      <w:bookmarkEnd w:id="17"/>
-    </w:p>
-    <w:p>
-      <w:pPr>
-        <w:pStyle w:val="PargrafodaLista"/>
-        <w:numPr>
-          <w:ilvl w:val="1"/>
-          <w:numId w:val="4"/>
-        </w:numPr>
-        <w:jc w:val="both"/>
-      </w:pPr>
-      <w:r>
-        <w:t xml:space="preserve">Descrição: </w:t>
-      </w:r>
-      <w:r>
-        <w:t xml:space="preserve">Registo das atividades realizadas pelos utilizadores com base </w:t>
-      </w:r>
-      <w:r>
-        <w:t>nas marcações das mesmas, ou pelo mecanismo da app de realização de atividades físicas</w:t>
-      </w:r>
-    </w:p>
-    <w:p>
-      <w:pPr>
-        <w:pStyle w:val="Ttulo2"/>
-        <w:numPr>
-          <w:ilvl w:val="0"/>
-          <w:numId w:val="4"/>
-        </w:numPr>
-      </w:pPr>
-      <w:bookmarkStart w:id="18" w:name="_Toc531688939"/>
-      <w:r>
-        <w:t xml:space="preserve">Verificação da meteorologia </w:t>
-      </w:r>
-      <w:r>
-        <w:t>de um determinado local</w:t>
-      </w:r>
-      <w:bookmarkEnd w:id="18"/>
-    </w:p>
-    <w:p>
-      <w:pPr>
-        <w:pStyle w:val="PargrafodaLista"/>
-        <w:numPr>
-          <w:ilvl w:val="1"/>
-          <w:numId w:val="4"/>
-        </w:numPr>
-        <w:jc w:val="both"/>
-      </w:pPr>
-      <w:r>
-        <w:t xml:space="preserve">Descrição: </w:t>
-      </w:r>
-      <w:r>
-        <w:t xml:space="preserve">Utilizador vê a meteorologia de um determinado local </w:t>
-      </w:r>
-    </w:p>
-    <w:p>
-      <w:pPr>
-        <w:pStyle w:val="Ttulo2"/>
-        <w:numPr>
-          <w:ilvl w:val="0"/>
-          <w:numId w:val="4"/>
-        </w:numPr>
-      </w:pPr>
-      <w:bookmarkStart w:id="19" w:name="_Toc531688940"/>
-      <w:r>
-        <w:t xml:space="preserve">Background </w:t>
-      </w:r>
-      <w:proofErr w:type="spellStart"/>
-      <w:r>
-        <w:t>running</w:t>
-      </w:r>
-      <w:proofErr w:type="spellEnd"/>
-      <w:r>
-        <w:t xml:space="preserve"> (Dúvida se declaramos como requisito ou não)</w:t>
-      </w:r>
-      <w:bookmarkEnd w:id="19"/>
-    </w:p>
-    <w:p>
-      <w:pPr>
-        <w:pStyle w:val="PargrafodaLista"/>
-        <w:numPr>
-          <w:ilvl w:val="1"/>
-          <w:numId w:val="4"/>
-        </w:numPr>
-        <w:jc w:val="both"/>
-      </w:pPr>
-      <w:r>
-        <w:t xml:space="preserve">Descrição: </w:t>
-      </w:r>
-      <w:r>
-        <w:t>App continua a executar processos, mesmo fechada, de modo a que possa, por exemplo, fazer lançamento de notificações para os utilizadores</w:t>
-      </w:r>
-    </w:p>
-    <w:p>
-      <w:pPr>
-        <w:pStyle w:val="Ttulo2"/>
-        <w:numPr>
-          <w:ilvl w:val="0"/>
-          <w:numId w:val="4"/>
-        </w:numPr>
-      </w:pPr>
-      <w:bookmarkStart w:id="20" w:name="_Toc531688941"/>
-      <w:r>
-        <w:t>Apresentação da semana de atividades do utilizador</w:t>
-      </w:r>
-      <w:bookmarkEnd w:id="20"/>
-    </w:p>
-    <w:p>
-      <w:pPr>
-        <w:pStyle w:val="PargrafodaLista"/>
-        <w:numPr>
-          <w:ilvl w:val="1"/>
-          <w:numId w:val="4"/>
-        </w:numPr>
-        <w:jc w:val="both"/>
-      </w:pPr>
-      <w:r>
-        <w:t xml:space="preserve">Descrição: </w:t>
-      </w:r>
-      <w:r>
-        <w:t xml:space="preserve">Apresentação </w:t>
-      </w:r>
-      <w:r>
-        <w:t>que apresenta a semana de atividades do utilizador</w:t>
-      </w:r>
-    </w:p>
-    <w:p>
-      <w:pPr>
-        <w:pStyle w:val="PargrafodaLista"/>
-        <w:ind w:left="0"/>
-      </w:pPr>
-    </w:p>
-    <w:p/>
-    <w:p/>
-    <w:p/>
-    <w:p/>
-    <w:p/>
-    <w:p/>
-    <w:p/>
-    <w:p/>
-    <w:p/>
-    <w:p/>
-    <w:p/>
-    <w:p/>
-    <w:p/>
-    <w:p/>
-    <w:p/>
-    <w:p/>
-    <w:p>
-      <w:pPr>
-        <w:pStyle w:val="Ttulo1"/>
-      </w:pPr>
-      <w:bookmarkStart w:id="21" w:name="_Toc531688942"/>
+      <w:bookmarkStart w:id="20" w:name="_Toc531688942"/>
       <w:proofErr w:type="spellStart"/>
       <w:r>
         <w:lastRenderedPageBreak/>
         <w:t>Mockups</w:t>
       </w:r>
-      <w:bookmarkEnd w:id="21"/>
+      <w:bookmarkEnd w:id="20"/>
       <w:proofErr w:type="spellEnd"/>
     </w:p>
+    <w:p/>
     <w:p/>
     <w:p>
       <w:r>
@@ -3908,11 +4622,11 @@
         <w:drawing>
           <wp:anchor distT="0" distB="0" distL="114300" distR="114300" simplePos="0" relativeHeight="251661312" behindDoc="1" locked="0" layoutInCell="1" allowOverlap="1">
             <wp:simplePos x="0" y="0"/>
-            <wp:positionH relativeFrom="margin">
-              <wp:posOffset>812165</wp:posOffset>
+            <wp:positionH relativeFrom="page">
+              <wp:posOffset>1736202</wp:posOffset>
             </wp:positionH>
             <wp:positionV relativeFrom="paragraph">
-              <wp:posOffset>5080</wp:posOffset>
+              <wp:posOffset>5788</wp:posOffset>
             </wp:positionV>
             <wp:extent cx="4269105" cy="7170420"/>
             <wp:effectExtent l="0" t="0" r="0" b="0"/>
@@ -3937,7 +4651,7 @@
                     <pic:cNvPicPr/>
                   </pic:nvPicPr>
                   <pic:blipFill>
-                    <a:blip r:embed="rId11">
+                    <a:blip r:embed="rId12">
                       <a:extLst>
                         <a:ext uri="{28A0092B-C50C-407E-A947-70E740481C1C}">
                           <a14:useLocalDpi xmlns:a14="http://schemas.microsoft.com/office/drawing/2010/main" val="0"/>
@@ -3970,7 +4684,6 @@
         </w:drawing>
       </w:r>
     </w:p>
-    <w:p/>
     <w:p>
       <w:pPr>
         <w:rPr>
@@ -4032,18 +4745,27 @@
                                 <w:noProof/>
                               </w:rPr>
                             </w:pPr>
-                            <w:bookmarkStart w:id="22" w:name="_Toc531688874"/>
-                            <w:bookmarkStart w:id="23" w:name="_Toc531688914"/>
+                            <w:bookmarkStart w:id="21" w:name="_Toc531688874"/>
+                            <w:bookmarkStart w:id="22" w:name="_Toc531688914"/>
                             <w:r>
                               <w:t xml:space="preserve">Figura </w:t>
                             </w:r>
                             <w:r>
+                              <w:rPr>
+                                <w:noProof/>
+                              </w:rPr>
                               <w:fldChar w:fldCharType="begin"/>
                             </w:r>
                             <w:r>
+                              <w:rPr>
+                                <w:noProof/>
+                              </w:rPr>
                               <w:instrText xml:space="preserve"> SEQ Figura \* ARABIC </w:instrText>
                             </w:r>
                             <w:r>
+                              <w:rPr>
+                                <w:noProof/>
+                              </w:rPr>
                               <w:fldChar w:fldCharType="separate"/>
                             </w:r>
                             <w:r>
@@ -4053,13 +4775,16 @@
                               <w:t>1</w:t>
                             </w:r>
                             <w:r>
+                              <w:rPr>
+                                <w:noProof/>
+                              </w:rPr>
                               <w:fldChar w:fldCharType="end"/>
                             </w:r>
                             <w:r>
                               <w:t xml:space="preserve"> Atividade Inicial Monitorização de Exercício Físico</w:t>
                             </w:r>
+                            <w:bookmarkEnd w:id="21"/>
                             <w:bookmarkEnd w:id="22"/>
-                            <w:bookmarkEnd w:id="23"/>
                           </w:p>
                         </w:txbxContent>
                       </wps:txbx>
@@ -4087,18 +4812,27 @@
                           <w:noProof/>
                         </w:rPr>
                       </w:pPr>
-                      <w:bookmarkStart w:id="24" w:name="_Toc531688874"/>
-                      <w:bookmarkStart w:id="25" w:name="_Toc531688914"/>
+                      <w:bookmarkStart w:id="23" w:name="_Toc531688874"/>
+                      <w:bookmarkStart w:id="24" w:name="_Toc531688914"/>
                       <w:r>
                         <w:t xml:space="preserve">Figura </w:t>
                       </w:r>
                       <w:r>
+                        <w:rPr>
+                          <w:noProof/>
+                        </w:rPr>
                         <w:fldChar w:fldCharType="begin"/>
                       </w:r>
                       <w:r>
+                        <w:rPr>
+                          <w:noProof/>
+                        </w:rPr>
                         <w:instrText xml:space="preserve"> SEQ Figura \* ARABIC </w:instrText>
                       </w:r>
                       <w:r>
+                        <w:rPr>
+                          <w:noProof/>
+                        </w:rPr>
                         <w:fldChar w:fldCharType="separate"/>
                       </w:r>
                       <w:r>
@@ -4108,13 +4842,16 @@
                         <w:t>1</w:t>
                       </w:r>
                       <w:r>
+                        <w:rPr>
+                          <w:noProof/>
+                        </w:rPr>
                         <w:fldChar w:fldCharType="end"/>
                       </w:r>
                       <w:r>
                         <w:t xml:space="preserve"> Atividade Inicial Monitorização de Exercício Físico</w:t>
                       </w:r>
+                      <w:bookmarkEnd w:id="23"/>
                       <w:bookmarkEnd w:id="24"/>
-                      <w:bookmarkEnd w:id="25"/>
                     </w:p>
                   </w:txbxContent>
                 </v:textbox>
@@ -4131,19 +4868,200 @@
           <w:noProof/>
         </w:rPr>
       </w:pPr>
+    </w:p>
+    <w:p>
+      <w:pPr>
+        <w:rPr>
+          <w:noProof/>
+        </w:rPr>
+      </w:pPr>
+    </w:p>
+    <w:p/>
+    <w:p>
+      <w:r>
+        <w:br w:type="page"/>
+      </w:r>
+    </w:p>
+    <w:p>
       <w:r>
         <w:rPr>
           <w:noProof/>
         </w:rPr>
         <w:lastRenderedPageBreak/>
+        <mc:AlternateContent>
+          <mc:Choice Requires="wps">
+            <w:drawing>
+              <wp:anchor distT="0" distB="0" distL="114300" distR="114300" simplePos="0" relativeHeight="251675648" behindDoc="1" locked="0" layoutInCell="1" allowOverlap="1" wp14:anchorId="6D4BC0DC" wp14:editId="0E32A71E">
+                <wp:simplePos x="0" y="0"/>
+                <wp:positionH relativeFrom="margin">
+                  <wp:posOffset>1175353</wp:posOffset>
+                </wp:positionH>
+                <wp:positionV relativeFrom="paragraph">
+                  <wp:posOffset>7644765</wp:posOffset>
+                </wp:positionV>
+                <wp:extent cx="3755390" cy="635"/>
+                <wp:effectExtent l="0" t="0" r="0" b="0"/>
+                <wp:wrapTight wrapText="bothSides">
+                  <wp:wrapPolygon edited="0">
+                    <wp:start x="0" y="0"/>
+                    <wp:lineTo x="0" y="20057"/>
+                    <wp:lineTo x="21476" y="20057"/>
+                    <wp:lineTo x="21476" y="0"/>
+                    <wp:lineTo x="0" y="0"/>
+                  </wp:wrapPolygon>
+                </wp:wrapTight>
+                <wp:docPr id="5" name="Caixa de texto 5"/>
+                <wp:cNvGraphicFramePr/>
+                <a:graphic xmlns:a="http://schemas.openxmlformats.org/drawingml/2006/main">
+                  <a:graphicData uri="http://schemas.microsoft.com/office/word/2010/wordprocessingShape">
+                    <wps:wsp>
+                      <wps:cNvSpPr txBox="1"/>
+                      <wps:spPr>
+                        <a:xfrm>
+                          <a:off x="0" y="0"/>
+                          <a:ext cx="3755390" cy="635"/>
+                        </a:xfrm>
+                        <a:prstGeom prst="rect">
+                          <a:avLst/>
+                        </a:prstGeom>
+                        <a:solidFill>
+                          <a:prstClr val="white"/>
+                        </a:solidFill>
+                        <a:ln>
+                          <a:noFill/>
+                        </a:ln>
+                      </wps:spPr>
+                      <wps:txbx>
+                        <w:txbxContent>
+                          <w:p>
+                            <w:pPr>
+                              <w:pStyle w:val="Legenda"/>
+                            </w:pPr>
+                            <w:bookmarkStart w:id="25" w:name="_Toc531688875"/>
+                            <w:bookmarkStart w:id="26" w:name="_Toc531688915"/>
+                            <w:r>
+                              <w:t xml:space="preserve">Figura </w:t>
+                            </w:r>
+                            <w:r>
+                              <w:rPr>
+                                <w:noProof/>
+                              </w:rPr>
+                              <w:fldChar w:fldCharType="begin"/>
+                            </w:r>
+                            <w:r>
+                              <w:rPr>
+                                <w:noProof/>
+                              </w:rPr>
+                              <w:instrText xml:space="preserve"> SEQ Figura \* ARABIC </w:instrText>
+                            </w:r>
+                            <w:r>
+                              <w:rPr>
+                                <w:noProof/>
+                              </w:rPr>
+                              <w:fldChar w:fldCharType="separate"/>
+                            </w:r>
+                            <w:r>
+                              <w:rPr>
+                                <w:noProof/>
+                              </w:rPr>
+                              <w:t>2</w:t>
+                            </w:r>
+                            <w:r>
+                              <w:rPr>
+                                <w:noProof/>
+                              </w:rPr>
+                              <w:fldChar w:fldCharType="end"/>
+                            </w:r>
+                            <w:r>
+                              <w:t xml:space="preserve"> Atividade para Iniciar Registo de Exercício Físico</w:t>
+                            </w:r>
+                            <w:bookmarkEnd w:id="25"/>
+                            <w:bookmarkEnd w:id="26"/>
+                          </w:p>
+                        </w:txbxContent>
+                      </wps:txbx>
+                      <wps:bodyPr rot="0" spcFirstLastPara="0" vertOverflow="overflow" horzOverflow="overflow" vert="horz" wrap="square" lIns="0" tIns="0" rIns="0" bIns="0" numCol="1" spcCol="0" rtlCol="0" fromWordArt="0" anchor="t" anchorCtr="0" forceAA="0" compatLnSpc="1">
+                        <a:prstTxWarp prst="textNoShape">
+                          <a:avLst/>
+                        </a:prstTxWarp>
+                        <a:spAutoFit/>
+                      </wps:bodyPr>
+                    </wps:wsp>
+                  </a:graphicData>
+                </a:graphic>
+              </wp:anchor>
+            </w:drawing>
+          </mc:Choice>
+          <mc:Fallback>
+            <w:pict>
+              <v:shape w14:anchorId="6D4BC0DC" id="Caixa de texto 5" o:spid="_x0000_s1037" type="#_x0000_t202" style="position:absolute;margin-left:92.55pt;margin-top:601.95pt;width:295.7pt;height:.05pt;z-index:-251640832;visibility:visible;mso-wrap-style:square;mso-wrap-distance-left:9pt;mso-wrap-distance-top:0;mso-wrap-distance-right:9pt;mso-wrap-distance-bottom:0;mso-position-horizontal:absolute;mso-position-horizontal-relative:margin;mso-position-vertical:absolute;mso-position-vertical-relative:text;v-text-anchor:top" o:gfxdata="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" stroked="f">
+                <v:textbox style="mso-fit-shape-to-text:t" inset="0,0,0,0">
+                  <w:txbxContent>
+                    <w:p>
+                      <w:pPr>
+                        <w:pStyle w:val="Legenda"/>
+                      </w:pPr>
+                      <w:bookmarkStart w:id="27" w:name="_Toc531688875"/>
+                      <w:bookmarkStart w:id="28" w:name="_Toc531688915"/>
+                      <w:r>
+                        <w:t xml:space="preserve">Figura </w:t>
+                      </w:r>
+                      <w:r>
+                        <w:rPr>
+                          <w:noProof/>
+                        </w:rPr>
+                        <w:fldChar w:fldCharType="begin"/>
+                      </w:r>
+                      <w:r>
+                        <w:rPr>
+                          <w:noProof/>
+                        </w:rPr>
+                        <w:instrText xml:space="preserve"> SEQ Figura \* ARABIC </w:instrText>
+                      </w:r>
+                      <w:r>
+                        <w:rPr>
+                          <w:noProof/>
+                        </w:rPr>
+                        <w:fldChar w:fldCharType="separate"/>
+                      </w:r>
+                      <w:r>
+                        <w:rPr>
+                          <w:noProof/>
+                        </w:rPr>
+                        <w:t>2</w:t>
+                      </w:r>
+                      <w:r>
+                        <w:rPr>
+                          <w:noProof/>
+                        </w:rPr>
+                        <w:fldChar w:fldCharType="end"/>
+                      </w:r>
+                      <w:r>
+                        <w:t xml:space="preserve"> Atividade para Iniciar Registo de Exercício Físico</w:t>
+                      </w:r>
+                      <w:bookmarkEnd w:id="27"/>
+                      <w:bookmarkEnd w:id="28"/>
+                    </w:p>
+                  </w:txbxContent>
+                </v:textbox>
+                <w10:wrap type="tight" anchorx="margin"/>
+              </v:shape>
+            </w:pict>
+          </mc:Fallback>
+        </mc:AlternateContent>
+      </w:r>
+      <w:r>
+        <w:rPr>
+          <w:noProof/>
+        </w:rPr>
         <w:drawing>
-          <wp:anchor distT="0" distB="0" distL="114300" distR="114300" simplePos="0" relativeHeight="251663360" behindDoc="1" locked="0" layoutInCell="1" allowOverlap="1" wp14:anchorId="3810C0AF" wp14:editId="75BCDAAE">
+          <wp:anchor distT="0" distB="0" distL="114300" distR="114300" simplePos="0" relativeHeight="251673600" behindDoc="1" locked="0" layoutInCell="1" allowOverlap="1" wp14:anchorId="333933C6" wp14:editId="34840175">
             <wp:simplePos x="0" y="0"/>
             <wp:positionH relativeFrom="margin">
               <wp:align>center</wp:align>
             </wp:positionH>
             <wp:positionV relativeFrom="paragraph">
-              <wp:posOffset>558036</wp:posOffset>
+              <wp:posOffset>11768</wp:posOffset>
             </wp:positionV>
             <wp:extent cx="3755390" cy="7598410"/>
             <wp:effectExtent l="0" t="0" r="0" b="2540"/>
@@ -4168,7 +5086,7 @@
                     <pic:cNvPicPr/>
                   </pic:nvPicPr>
                   <pic:blipFill>
-                    <a:blip r:embed="rId12">
+                    <a:blip r:embed="rId13">
                       <a:extLst>
                         <a:ext uri="{28A0092B-C50C-407E-A947-70E740481C1C}">
                           <a14:useLocalDpi xmlns:a14="http://schemas.microsoft.com/office/drawing/2010/main" val="0"/>
@@ -4200,167 +5118,16 @@
           </wp:anchor>
         </w:drawing>
       </w:r>
-    </w:p>
-    <w:p>
-      <w:pPr>
+      <w:r>
+        <w:br w:type="page"/>
+      </w:r>
+    </w:p>
+    <w:p/>
+    <w:p>
+      <w:r>
         <w:rPr>
           <w:noProof/>
         </w:rPr>
-      </w:pPr>
-    </w:p>
-    <w:p/>
-    <w:p>
-      <w:r>
-        <w:rPr>
-          <w:noProof/>
-        </w:rPr>
-        <mc:AlternateContent>
-          <mc:Choice Requires="wps">
-            <w:drawing>
-              <wp:anchor distT="0" distB="0" distL="114300" distR="114300" simplePos="0" relativeHeight="251667456" behindDoc="1" locked="0" layoutInCell="1" allowOverlap="1" wp14:anchorId="6349052E" wp14:editId="0358A00A">
-                <wp:simplePos x="0" y="0"/>
-                <wp:positionH relativeFrom="column">
-                  <wp:posOffset>1403157</wp:posOffset>
-                </wp:positionH>
-                <wp:positionV relativeFrom="paragraph">
-                  <wp:posOffset>7220609</wp:posOffset>
-                </wp:positionV>
-                <wp:extent cx="3755390" cy="635"/>
-                <wp:effectExtent l="0" t="0" r="0" b="0"/>
-                <wp:wrapTight wrapText="bothSides">
-                  <wp:wrapPolygon edited="0">
-                    <wp:start x="0" y="0"/>
-                    <wp:lineTo x="0" y="21600"/>
-                    <wp:lineTo x="21600" y="21600"/>
-                    <wp:lineTo x="21600" y="0"/>
-                  </wp:wrapPolygon>
-                </wp:wrapTight>
-                <wp:docPr id="5" name="Caixa de texto 5"/>
-                <wp:cNvGraphicFramePr/>
-                <a:graphic xmlns:a="http://schemas.openxmlformats.org/drawingml/2006/main">
-                  <a:graphicData uri="http://schemas.microsoft.com/office/word/2010/wordprocessingShape">
-                    <wps:wsp>
-                      <wps:cNvSpPr txBox="1"/>
-                      <wps:spPr>
-                        <a:xfrm>
-                          <a:off x="0" y="0"/>
-                          <a:ext cx="3755390" cy="635"/>
-                        </a:xfrm>
-                        <a:prstGeom prst="rect">
-                          <a:avLst/>
-                        </a:prstGeom>
-                        <a:solidFill>
-                          <a:prstClr val="white"/>
-                        </a:solidFill>
-                        <a:ln>
-                          <a:noFill/>
-                        </a:ln>
-                      </wps:spPr>
-                      <wps:txbx>
-                        <w:txbxContent>
-                          <w:p>
-                            <w:pPr>
-                              <w:pStyle w:val="Legenda"/>
-                            </w:pPr>
-                            <w:bookmarkStart w:id="26" w:name="_Toc531688875"/>
-                            <w:bookmarkStart w:id="27" w:name="_Toc531688915"/>
-                            <w:r>
-                              <w:t xml:space="preserve">Figura </w:t>
-                            </w:r>
-                            <w:r>
-                              <w:fldChar w:fldCharType="begin"/>
-                            </w:r>
-                            <w:r>
-                              <w:instrText xml:space="preserve"> SEQ Figura \* ARABIC </w:instrText>
-                            </w:r>
-                            <w:r>
-                              <w:fldChar w:fldCharType="separate"/>
-                            </w:r>
-                            <w:r>
-                              <w:rPr>
-                                <w:noProof/>
-                              </w:rPr>
-                              <w:t>2</w:t>
-                            </w:r>
-                            <w:r>
-                              <w:fldChar w:fldCharType="end"/>
-                            </w:r>
-                            <w:r>
-                              <w:t xml:space="preserve"> Atividade para Iniciar Registo de Exercício Físico</w:t>
-                            </w:r>
-                            <w:bookmarkEnd w:id="26"/>
-                            <w:bookmarkEnd w:id="27"/>
-                          </w:p>
-                        </w:txbxContent>
-                      </wps:txbx>
-                      <wps:bodyPr rot="0" spcFirstLastPara="0" vertOverflow="overflow" horzOverflow="overflow" vert="horz" wrap="square" lIns="0" tIns="0" rIns="0" bIns="0" numCol="1" spcCol="0" rtlCol="0" fromWordArt="0" anchor="t" anchorCtr="0" forceAA="0" compatLnSpc="1">
-                        <a:prstTxWarp prst="textNoShape">
-                          <a:avLst/>
-                        </a:prstTxWarp>
-                        <a:spAutoFit/>
-                      </wps:bodyPr>
-                    </wps:wsp>
-                  </a:graphicData>
-                </a:graphic>
-              </wp:anchor>
-            </w:drawing>
-          </mc:Choice>
-          <mc:Fallback>
-            <w:pict>
-              <v:shape w14:anchorId="6349052E" id="Caixa de texto 5" o:spid="_x0000_s1037" type="#_x0000_t202" style="position:absolute;margin-left:110.5pt;margin-top:568.55pt;width:295.7pt;height:.05pt;z-index:-251649024;visibility:visible;mso-wrap-style:square;mso-wrap-distance-left:9pt;mso-wrap-distance-top:0;mso-wrap-distance-right:9pt;mso-wrap-distance-bottom:0;mso-position-horizontal:absolute;mso-position-horizontal-relative:text;mso-position-vertical:absolute;mso-position-vertical-relative:text;v-text-anchor:top" o:gfxdata="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" stroked="f">
-                <v:textbox style="mso-fit-shape-to-text:t" inset="0,0,0,0">
-                  <w:txbxContent>
-                    <w:p>
-                      <w:pPr>
-                        <w:pStyle w:val="Legenda"/>
-                      </w:pPr>
-                      <w:bookmarkStart w:id="28" w:name="_Toc531688875"/>
-                      <w:bookmarkStart w:id="29" w:name="_Toc531688915"/>
-                      <w:r>
-                        <w:t xml:space="preserve">Figura </w:t>
-                      </w:r>
-                      <w:r>
-                        <w:fldChar w:fldCharType="begin"/>
-                      </w:r>
-                      <w:r>
-                        <w:instrText xml:space="preserve"> SEQ Figura \* ARABIC </w:instrText>
-                      </w:r>
-                      <w:r>
-                        <w:fldChar w:fldCharType="separate"/>
-                      </w:r>
-                      <w:r>
-                        <w:rPr>
-                          <w:noProof/>
-                        </w:rPr>
-                        <w:t>2</w:t>
-                      </w:r>
-                      <w:r>
-                        <w:fldChar w:fldCharType="end"/>
-                      </w:r>
-                      <w:r>
-                        <w:t xml:space="preserve"> Atividade para Iniciar Registo de Exercício Físico</w:t>
-                      </w:r>
-                      <w:bookmarkEnd w:id="28"/>
-                      <w:bookmarkEnd w:id="29"/>
-                    </w:p>
-                  </w:txbxContent>
-                </v:textbox>
-                <w10:wrap type="tight"/>
-              </v:shape>
-            </w:pict>
-          </mc:Fallback>
-        </mc:AlternateContent>
-      </w:r>
-      <w:r>
-        <w:br w:type="page"/>
-      </w:r>
-    </w:p>
-    <w:p>
-      <w:r>
-        <w:rPr>
-          <w:noProof/>
-        </w:rPr>
-        <w:lastRenderedPageBreak/>
         <w:drawing>
           <wp:anchor distT="0" distB="0" distL="114300" distR="114300" simplePos="0" relativeHeight="251669504" behindDoc="1" locked="0" layoutInCell="1" allowOverlap="1" wp14:anchorId="3C6CC57C" wp14:editId="33E10907">
             <wp:simplePos x="0" y="0"/>
@@ -4393,7 +5160,7 @@
                     <pic:cNvPicPr/>
                   </pic:nvPicPr>
                   <pic:blipFill>
-                    <a:blip r:embed="rId13">
+                    <a:blip r:embed="rId14">
                       <a:extLst>
                         <a:ext uri="{28A0092B-C50C-407E-A947-70E740481C1C}">
                           <a14:useLocalDpi xmlns:a14="http://schemas.microsoft.com/office/drawing/2010/main" val="0"/>
@@ -4509,18 +5276,27 @@
                                 <w:noProof/>
                               </w:rPr>
                             </w:pPr>
-                            <w:bookmarkStart w:id="30" w:name="_Toc531688876"/>
-                            <w:bookmarkStart w:id="31" w:name="_Toc531688916"/>
+                            <w:bookmarkStart w:id="29" w:name="_Toc531688876"/>
+                            <w:bookmarkStart w:id="30" w:name="_Toc531688916"/>
                             <w:r>
                               <w:t xml:space="preserve">Figura </w:t>
                             </w:r>
                             <w:r>
+                              <w:rPr>
+                                <w:noProof/>
+                              </w:rPr>
                               <w:fldChar w:fldCharType="begin"/>
                             </w:r>
                             <w:r>
+                              <w:rPr>
+                                <w:noProof/>
+                              </w:rPr>
                               <w:instrText xml:space="preserve"> SEQ Figura \* ARABIC </w:instrText>
                             </w:r>
                             <w:r>
+                              <w:rPr>
+                                <w:noProof/>
+                              </w:rPr>
                               <w:fldChar w:fldCharType="separate"/>
                             </w:r>
                             <w:r>
@@ -4530,13 +5306,16 @@
                               <w:t>3</w:t>
                             </w:r>
                             <w:r>
+                              <w:rPr>
+                                <w:noProof/>
+                              </w:rPr>
                               <w:fldChar w:fldCharType="end"/>
                             </w:r>
                             <w:r>
                               <w:t xml:space="preserve"> Atividade de Marcação de Exercício Físico</w:t>
                             </w:r>
+                            <w:bookmarkEnd w:id="29"/>
                             <w:bookmarkEnd w:id="30"/>
-                            <w:bookmarkEnd w:id="31"/>
                           </w:p>
                         </w:txbxContent>
                       </wps:txbx>
@@ -4564,18 +5343,27 @@
                           <w:noProof/>
                         </w:rPr>
                       </w:pPr>
-                      <w:bookmarkStart w:id="32" w:name="_Toc531688876"/>
-                      <w:bookmarkStart w:id="33" w:name="_Toc531688916"/>
+                      <w:bookmarkStart w:id="31" w:name="_Toc531688876"/>
+                      <w:bookmarkStart w:id="32" w:name="_Toc531688916"/>
                       <w:r>
                         <w:t xml:space="preserve">Figura </w:t>
                       </w:r>
                       <w:r>
+                        <w:rPr>
+                          <w:noProof/>
+                        </w:rPr>
                         <w:fldChar w:fldCharType="begin"/>
                       </w:r>
                       <w:r>
+                        <w:rPr>
+                          <w:noProof/>
+                        </w:rPr>
                         <w:instrText xml:space="preserve"> SEQ Figura \* ARABIC </w:instrText>
                       </w:r>
                       <w:r>
+                        <w:rPr>
+                          <w:noProof/>
+                        </w:rPr>
                         <w:fldChar w:fldCharType="separate"/>
                       </w:r>
                       <w:r>
@@ -4585,13 +5373,16 @@
                         <w:t>3</w:t>
                       </w:r>
                       <w:r>
+                        <w:rPr>
+                          <w:noProof/>
+                        </w:rPr>
                         <w:fldChar w:fldCharType="end"/>
                       </w:r>
                       <w:r>
                         <w:t xml:space="preserve"> Atividade de Marcação de Exercício Físico</w:t>
                       </w:r>
+                      <w:bookmarkEnd w:id="31"/>
                       <w:bookmarkEnd w:id="32"/>
-                      <w:bookmarkEnd w:id="33"/>
                     </w:p>
                   </w:txbxContent>
                 </v:textbox>
@@ -4617,7 +5408,6 @@
         <w:rPr>
           <w:noProof/>
         </w:rPr>
-        <w:lastRenderedPageBreak/>
         <w:drawing>
           <wp:inline distT="0" distB="0" distL="0" distR="0">
             <wp:extent cx="3390900" cy="6905625"/>
@@ -4631,91 +5421,6 @@
                 <pic:pic xmlns:pic="http://schemas.openxmlformats.org/drawingml/2006/picture">
                   <pic:nvPicPr>
                     <pic:cNvPr id="7" name="Daily Meals.png"/>
-                    <pic:cNvPicPr/>
-                  </pic:nvPicPr>
-                  <pic:blipFill>
-                    <a:blip r:embed="rId14">
-                      <a:extLst>
-                        <a:ext uri="{28A0092B-C50C-407E-A947-70E740481C1C}">
-                          <a14:useLocalDpi xmlns:a14="http://schemas.microsoft.com/office/drawing/2010/main" val="0"/>
-                        </a:ext>
-                      </a:extLst>
-                    </a:blip>
-                    <a:stretch>
-                      <a:fillRect/>
-                    </a:stretch>
-                  </pic:blipFill>
-                  <pic:spPr>
-                    <a:xfrm>
-                      <a:off x="0" y="0"/>
-                      <a:ext cx="3390900" cy="6905625"/>
-                    </a:xfrm>
-                    <a:prstGeom prst="rect">
-                      <a:avLst/>
-                    </a:prstGeom>
-                  </pic:spPr>
-                </pic:pic>
-              </a:graphicData>
-            </a:graphic>
-          </wp:inline>
-        </w:drawing>
-      </w:r>
-    </w:p>
-    <w:p>
-      <w:pPr>
-        <w:pStyle w:val="Legenda"/>
-        <w:jc w:val="center"/>
-      </w:pPr>
-      <w:bookmarkStart w:id="34" w:name="_Toc531688917"/>
-      <w:r>
-        <w:t xml:space="preserve">Figura </w:t>
-      </w:r>
-      <w:r>
-        <w:fldChar w:fldCharType="begin"/>
-      </w:r>
-      <w:r>
-        <w:instrText xml:space="preserve"> SEQ Figura \* ARABIC </w:instrText>
-      </w:r>
-      <w:r>
-        <w:fldChar w:fldCharType="separate"/>
-      </w:r>
-      <w:r>
-        <w:rPr>
-          <w:noProof/>
-        </w:rPr>
-        <w:t>4</w:t>
-      </w:r>
-      <w:r>
-        <w:fldChar w:fldCharType="end"/>
-      </w:r>
-      <w:r>
-        <w:t xml:space="preserve"> Atividade para Registar Plano Alimentar</w:t>
-      </w:r>
-      <w:bookmarkEnd w:id="34"/>
-    </w:p>
-    <w:p>
-      <w:pPr>
-        <w:keepNext/>
-        <w:jc w:val="center"/>
-      </w:pPr>
-      <w:r>
-        <w:rPr>
-          <w:noProof/>
-        </w:rPr>
-        <w:lastRenderedPageBreak/>
-        <w:drawing>
-          <wp:inline distT="0" distB="0" distL="0" distR="0">
-            <wp:extent cx="3390900" cy="6905625"/>
-            <wp:effectExtent l="0" t="0" r="0" b="9525"/>
-            <wp:docPr id="8" name="Imagem 8"/>
-            <wp:cNvGraphicFramePr>
-              <a:graphicFrameLocks xmlns:a="http://schemas.openxmlformats.org/drawingml/2006/main" noChangeAspect="1"/>
-            </wp:cNvGraphicFramePr>
-            <a:graphic xmlns:a="http://schemas.openxmlformats.org/drawingml/2006/main">
-              <a:graphicData uri="http://schemas.openxmlformats.org/drawingml/2006/picture">
-                <pic:pic xmlns:pic="http://schemas.openxmlformats.org/drawingml/2006/picture">
-                  <pic:nvPicPr>
-                    <pic:cNvPr id="8" name="Food Information copy.png"/>
                     <pic:cNvPicPr/>
                   </pic:nvPicPr>
                   <pic:blipFill>
@@ -4751,32 +5456,44 @@
         <w:pStyle w:val="Legenda"/>
         <w:jc w:val="center"/>
       </w:pPr>
-      <w:bookmarkStart w:id="35" w:name="_Toc531688918"/>
+      <w:bookmarkStart w:id="33" w:name="_Toc531688917"/>
       <w:r>
         <w:t xml:space="preserve">Figura </w:t>
-      </w:r>
-      <w:r>
-        <w:fldChar w:fldCharType="begin"/>
-      </w:r>
-      <w:r>
-        <w:instrText xml:space="preserve"> SEQ Figura \* ARABIC </w:instrText>
-      </w:r>
-      <w:r>
-        <w:fldChar w:fldCharType="separate"/>
       </w:r>
       <w:r>
         <w:rPr>
           <w:noProof/>
         </w:rPr>
-        <w:t>5</w:t>
-      </w:r>
-      <w:r>
+        <w:fldChar w:fldCharType="begin"/>
+      </w:r>
+      <w:r>
+        <w:rPr>
+          <w:noProof/>
+        </w:rPr>
+        <w:instrText xml:space="preserve"> SEQ Figura \* ARABIC </w:instrText>
+      </w:r>
+      <w:r>
+        <w:rPr>
+          <w:noProof/>
+        </w:rPr>
+        <w:fldChar w:fldCharType="separate"/>
+      </w:r>
+      <w:r>
+        <w:rPr>
+          <w:noProof/>
+        </w:rPr>
+        <w:t>4</w:t>
+      </w:r>
+      <w:r>
+        <w:rPr>
+          <w:noProof/>
+        </w:rPr>
         <w:fldChar w:fldCharType="end"/>
       </w:r>
       <w:r>
-        <w:t xml:space="preserve"> Atividade de Resumo da Semana</w:t>
-      </w:r>
-      <w:bookmarkEnd w:id="35"/>
+        <w:t xml:space="preserve"> Atividade para Registar Plano Alimentar</w:t>
+      </w:r>
+      <w:bookmarkEnd w:id="33"/>
     </w:p>
     <w:p>
       <w:pPr>
@@ -4792,7 +5509,7 @@
           <wp:inline distT="0" distB="0" distL="0" distR="0">
             <wp:extent cx="3390900" cy="6905625"/>
             <wp:effectExtent l="0" t="0" r="0" b="9525"/>
-            <wp:docPr id="9" name="Imagem 9"/>
+            <wp:docPr id="8" name="Imagem 8"/>
             <wp:cNvGraphicFramePr>
               <a:graphicFrameLocks xmlns:a="http://schemas.openxmlformats.org/drawingml/2006/main" noChangeAspect="1"/>
             </wp:cNvGraphicFramePr>
@@ -4800,7 +5517,7 @@
               <a:graphicData uri="http://schemas.openxmlformats.org/drawingml/2006/picture">
                 <pic:pic xmlns:pic="http://schemas.openxmlformats.org/drawingml/2006/picture">
                   <pic:nvPicPr>
-                    <pic:cNvPr id="9" name="Food Information.png"/>
+                    <pic:cNvPr id="8" name="Food Information copy.png"/>
                     <pic:cNvPicPr/>
                   </pic:nvPicPr>
                   <pic:blipFill>
@@ -4836,17 +5553,123 @@
         <w:pStyle w:val="Legenda"/>
         <w:jc w:val="center"/>
       </w:pPr>
-      <w:bookmarkStart w:id="36" w:name="_Toc531688919"/>
+      <w:bookmarkStart w:id="34" w:name="_Toc531688918"/>
       <w:r>
         <w:t xml:space="preserve">Figura </w:t>
       </w:r>
       <w:r>
+        <w:rPr>
+          <w:noProof/>
+        </w:rPr>
         <w:fldChar w:fldCharType="begin"/>
       </w:r>
       <w:r>
+        <w:rPr>
+          <w:noProof/>
+        </w:rPr>
         <w:instrText xml:space="preserve"> SEQ Figura \* ARABIC </w:instrText>
       </w:r>
       <w:r>
+        <w:rPr>
+          <w:noProof/>
+        </w:rPr>
+        <w:fldChar w:fldCharType="separate"/>
+      </w:r>
+      <w:r>
+        <w:rPr>
+          <w:noProof/>
+        </w:rPr>
+        <w:t>5</w:t>
+      </w:r>
+      <w:r>
+        <w:rPr>
+          <w:noProof/>
+        </w:rPr>
+        <w:fldChar w:fldCharType="end"/>
+      </w:r>
+      <w:r>
+        <w:t xml:space="preserve"> Atividade de Resumo da Semana</w:t>
+      </w:r>
+      <w:bookmarkEnd w:id="34"/>
+    </w:p>
+    <w:p>
+      <w:pPr>
+        <w:keepNext/>
+        <w:jc w:val="center"/>
+      </w:pPr>
+      <w:r>
+        <w:rPr>
+          <w:noProof/>
+        </w:rPr>
+        <w:lastRenderedPageBreak/>
+        <w:drawing>
+          <wp:inline distT="0" distB="0" distL="0" distR="0">
+            <wp:extent cx="3390900" cy="6905625"/>
+            <wp:effectExtent l="0" t="0" r="0" b="9525"/>
+            <wp:docPr id="9" name="Imagem 9"/>
+            <wp:cNvGraphicFramePr>
+              <a:graphicFrameLocks xmlns:a="http://schemas.openxmlformats.org/drawingml/2006/main" noChangeAspect="1"/>
+            </wp:cNvGraphicFramePr>
+            <a:graphic xmlns:a="http://schemas.openxmlformats.org/drawingml/2006/main">
+              <a:graphicData uri="http://schemas.openxmlformats.org/drawingml/2006/picture">
+                <pic:pic xmlns:pic="http://schemas.openxmlformats.org/drawingml/2006/picture">
+                  <pic:nvPicPr>
+                    <pic:cNvPr id="9" name="Food Information.png"/>
+                    <pic:cNvPicPr/>
+                  </pic:nvPicPr>
+                  <pic:blipFill>
+                    <a:blip r:embed="rId17">
+                      <a:extLst>
+                        <a:ext uri="{28A0092B-C50C-407E-A947-70E740481C1C}">
+                          <a14:useLocalDpi xmlns:a14="http://schemas.microsoft.com/office/drawing/2010/main" val="0"/>
+                        </a:ext>
+                      </a:extLst>
+                    </a:blip>
+                    <a:stretch>
+                      <a:fillRect/>
+                    </a:stretch>
+                  </pic:blipFill>
+                  <pic:spPr>
+                    <a:xfrm>
+                      <a:off x="0" y="0"/>
+                      <a:ext cx="3390900" cy="6905625"/>
+                    </a:xfrm>
+                    <a:prstGeom prst="rect">
+                      <a:avLst/>
+                    </a:prstGeom>
+                  </pic:spPr>
+                </pic:pic>
+              </a:graphicData>
+            </a:graphic>
+          </wp:inline>
+        </w:drawing>
+      </w:r>
+    </w:p>
+    <w:p>
+      <w:pPr>
+        <w:pStyle w:val="Legenda"/>
+        <w:jc w:val="center"/>
+      </w:pPr>
+      <w:bookmarkStart w:id="35" w:name="_Toc531688919"/>
+      <w:r>
+        <w:t xml:space="preserve">Figura </w:t>
+      </w:r>
+      <w:r>
+        <w:rPr>
+          <w:noProof/>
+        </w:rPr>
+        <w:fldChar w:fldCharType="begin"/>
+      </w:r>
+      <w:r>
+        <w:rPr>
+          <w:noProof/>
+        </w:rPr>
+        <w:instrText xml:space="preserve"> SEQ Figura \* ARABIC </w:instrText>
+      </w:r>
+      <w:r>
+        <w:rPr>
+          <w:noProof/>
+        </w:rPr>
         <w:fldChar w:fldCharType="separate"/>
       </w:r>
       <w:r>
@@ -4856,12 +5679,15 @@
         <w:t>6</w:t>
       </w:r>
       <w:r>
+        <w:rPr>
+          <w:noProof/>
+        </w:rPr>
         <w:fldChar w:fldCharType="end"/>
       </w:r>
       <w:r>
         <w:t xml:space="preserve"> Atividade de Consulta das Refeições do Dia</w:t>
       </w:r>
-      <w:bookmarkEnd w:id="36"/>
+      <w:bookmarkEnd w:id="35"/>
     </w:p>
     <w:p>
       <w:pPr>
@@ -4889,7 +5715,7 @@
                     <pic:cNvPicPr/>
                   </pic:nvPicPr>
                   <pic:blipFill>
-                    <a:blip r:embed="rId17">
+                    <a:blip r:embed="rId18">
                       <a:extLst>
                         <a:ext uri="{28A0092B-C50C-407E-A947-70E740481C1C}">
                           <a14:useLocalDpi xmlns:a14="http://schemas.microsoft.com/office/drawing/2010/main" val="0"/>
@@ -4921,17 +5747,26 @@
         <w:pStyle w:val="Legenda"/>
         <w:jc w:val="center"/>
       </w:pPr>
-      <w:bookmarkStart w:id="37" w:name="_Toc531688920"/>
+      <w:bookmarkStart w:id="36" w:name="_Toc531688920"/>
       <w:r>
         <w:t xml:space="preserve">Figura </w:t>
       </w:r>
       <w:r>
+        <w:rPr>
+          <w:noProof/>
+        </w:rPr>
         <w:fldChar w:fldCharType="begin"/>
       </w:r>
       <w:r>
+        <w:rPr>
+          <w:noProof/>
+        </w:rPr>
         <w:instrText xml:space="preserve"> SEQ Figura \* ARABIC </w:instrText>
       </w:r>
       <w:r>
+        <w:rPr>
+          <w:noProof/>
+        </w:rPr>
         <w:fldChar w:fldCharType="separate"/>
       </w:r>
       <w:r>
@@ -4941,12 +5776,15 @@
         <w:t>7</w:t>
       </w:r>
       <w:r>
+        <w:rPr>
+          <w:noProof/>
+        </w:rPr>
         <w:fldChar w:fldCharType="end"/>
       </w:r>
       <w:r>
         <w:t xml:space="preserve"> Atividade de Consulta de uma refeição</w:t>
       </w:r>
-      <w:bookmarkEnd w:id="37"/>
+      <w:bookmarkEnd w:id="36"/>
     </w:p>
     <w:p>
       <w:pPr>
@@ -4974,7 +5812,7 @@
                     <pic:cNvPicPr/>
                   </pic:nvPicPr>
                   <pic:blipFill>
-                    <a:blip r:embed="rId18">
+                    <a:blip r:embed="rId19">
                       <a:extLst>
                         <a:ext uri="{28A0092B-C50C-407E-A947-70E740481C1C}">
                           <a14:useLocalDpi xmlns:a14="http://schemas.microsoft.com/office/drawing/2010/main" val="0"/>
@@ -5006,17 +5844,26 @@
         <w:pStyle w:val="Legenda"/>
         <w:jc w:val="center"/>
       </w:pPr>
-      <w:bookmarkStart w:id="38" w:name="_Toc531688921"/>
+      <w:bookmarkStart w:id="37" w:name="_Toc531688921"/>
       <w:r>
         <w:t xml:space="preserve">Figura </w:t>
       </w:r>
       <w:r>
+        <w:rPr>
+          <w:noProof/>
+        </w:rPr>
         <w:fldChar w:fldCharType="begin"/>
       </w:r>
       <w:r>
+        <w:rPr>
+          <w:noProof/>
+        </w:rPr>
         <w:instrText xml:space="preserve"> SEQ Figura \* ARABIC </w:instrText>
       </w:r>
       <w:r>
+        <w:rPr>
+          <w:noProof/>
+        </w:rPr>
         <w:fldChar w:fldCharType="separate"/>
       </w:r>
       <w:r>
@@ -5026,15 +5873,18 @@
         <w:t>8</w:t>
       </w:r>
       <w:r>
+        <w:rPr>
+          <w:noProof/>
+        </w:rPr>
         <w:fldChar w:fldCharType="end"/>
       </w:r>
       <w:r>
         <w:t xml:space="preserve"> Atividade de um Produto Alimentar</w:t>
       </w:r>
-      <w:bookmarkEnd w:id="38"/>
+      <w:bookmarkEnd w:id="37"/>
     </w:p>
     <w:sectPr>
-      <w:footerReference w:type="default" r:id="rId19"/>
+      <w:footerReference w:type="default" r:id="rId20"/>
       <w:pgSz w:w="11906" w:h="16838"/>
       <w:pgMar w:top="1417" w:right="1701" w:bottom="1417" w:left="1701" w:header="708" w:footer="708" w:gutter="0"/>
       <w:pgNumType w:start="0"/>
@@ -5081,6 +5931,7 @@
         <w:docPartUnique/>
       </w:docPartObj>
     </w:sdtPr>
+    <w:sdtEndPr/>
     <w:sdtContent>
       <w:p>
         <w:pPr>
@@ -5484,6 +6335,119 @@
       </w:pPr>
     </w:lvl>
   </w:abstractNum>
+  <w:abstractNum w:abstractNumId="4" w15:restartNumberingAfterBreak="0">
+    <w:nsid w:val="778C774F"/>
+    <w:multiLevelType w:val="hybridMultilevel"/>
+    <w:tmpl w:val="9C8ACB94"/>
+    <w:lvl w:ilvl="0" w:tplc="08160001">
+      <w:start w:val="1"/>
+      <w:numFmt w:val="bullet"/>
+      <w:lvlText w:val=""/>
+      <w:lvlJc w:val="left"/>
+      <w:pPr>
+        <w:ind w:left="1431" w:hanging="360"/>
+      </w:pPr>
+      <w:rPr>
+        <w:rFonts w:ascii="Symbol" w:hAnsi="Symbol" w:hint="default"/>
+      </w:rPr>
+    </w:lvl>
+    <w:lvl w:ilvl="1" w:tplc="08160003" w:tentative="1">
+      <w:start w:val="1"/>
+      <w:numFmt w:val="bullet"/>
+      <w:lvlText w:val="o"/>
+      <w:lvlJc w:val="left"/>
+      <w:pPr>
+        <w:ind w:left="2151" w:hanging="360"/>
+      </w:pPr>
+      <w:rPr>
+        <w:rFonts w:ascii="Courier New" w:hAnsi="Courier New" w:cs="Courier New" w:hint="default"/>
+      </w:rPr>
+    </w:lvl>
+    <w:lvl w:ilvl="2" w:tplc="08160005" w:tentative="1">
+      <w:start w:val="1"/>
+      <w:numFmt w:val="bullet"/>
+      <w:lvlText w:val=""/>
+      <w:lvlJc w:val="left"/>
+      <w:pPr>
+        <w:ind w:left="2871" w:hanging="360"/>
+      </w:pPr>
+      <w:rPr>
+        <w:rFonts w:ascii="Wingdings" w:hAnsi="Wingdings" w:hint="default"/>
+      </w:rPr>
+    </w:lvl>
+    <w:lvl w:ilvl="3" w:tplc="08160001" w:tentative="1">
+      <w:start w:val="1"/>
+      <w:numFmt w:val="bullet"/>
+      <w:lvlText w:val=""/>
+      <w:lvlJc w:val="left"/>
+      <w:pPr>
+        <w:ind w:left="3591" w:hanging="360"/>
+      </w:pPr>
+      <w:rPr>
+        <w:rFonts w:ascii="Symbol" w:hAnsi="Symbol" w:hint="default"/>
+      </w:rPr>
+    </w:lvl>
+    <w:lvl w:ilvl="4" w:tplc="08160003" w:tentative="1">
+      <w:start w:val="1"/>
+      <w:numFmt w:val="bullet"/>
+      <w:lvlText w:val="o"/>
+      <w:lvlJc w:val="left"/>
+      <w:pPr>
+        <w:ind w:left="4311" w:hanging="360"/>
+      </w:pPr>
+      <w:rPr>
+        <w:rFonts w:ascii="Courier New" w:hAnsi="Courier New" w:cs="Courier New" w:hint="default"/>
+      </w:rPr>
+    </w:lvl>
+    <w:lvl w:ilvl="5" w:tplc="08160005" w:tentative="1">
+      <w:start w:val="1"/>
+      <w:numFmt w:val="bullet"/>
+      <w:lvlText w:val=""/>
+      <w:lvlJc w:val="left"/>
+      <w:pPr>
+        <w:ind w:left="5031" w:hanging="360"/>
+      </w:pPr>
+      <w:rPr>
+        <w:rFonts w:ascii="Wingdings" w:hAnsi="Wingdings" w:hint="default"/>
+      </w:rPr>
+    </w:lvl>
+    <w:lvl w:ilvl="6" w:tplc="08160001" w:tentative="1">
+      <w:start w:val="1"/>
+      <w:numFmt w:val="bullet"/>
+      <w:lvlText w:val=""/>
+      <w:lvlJc w:val="left"/>
+      <w:pPr>
+        <w:ind w:left="5751" w:hanging="360"/>
+      </w:pPr>
+      <w:rPr>
+        <w:rFonts w:ascii="Symbol" w:hAnsi="Symbol" w:hint="default"/>
+      </w:rPr>
+    </w:lvl>
+    <w:lvl w:ilvl="7" w:tplc="08160003" w:tentative="1">
+      <w:start w:val="1"/>
+      <w:numFmt w:val="bullet"/>
+      <w:lvlText w:val="o"/>
+      <w:lvlJc w:val="left"/>
+      <w:pPr>
+        <w:ind w:left="6471" w:hanging="360"/>
+      </w:pPr>
+      <w:rPr>
+        <w:rFonts w:ascii="Courier New" w:hAnsi="Courier New" w:cs="Courier New" w:hint="default"/>
+      </w:rPr>
+    </w:lvl>
+    <w:lvl w:ilvl="8" w:tplc="08160005" w:tentative="1">
+      <w:start w:val="1"/>
+      <w:numFmt w:val="bullet"/>
+      <w:lvlText w:val=""/>
+      <w:lvlJc w:val="left"/>
+      <w:pPr>
+        <w:ind w:left="7191" w:hanging="360"/>
+      </w:pPr>
+      <w:rPr>
+        <w:rFonts w:ascii="Wingdings" w:hAnsi="Wingdings" w:hint="default"/>
+      </w:rPr>
+    </w:lvl>
+  </w:abstractNum>
   <w:num w:numId="1">
     <w:abstractNumId w:val="0"/>
   </w:num>
@@ -5495,6 +6459,9 @@
   </w:num>
   <w:num w:numId="4">
     <w:abstractNumId w:val="2"/>
+  </w:num>
+  <w:num w:numId="5">
+    <w:abstractNumId w:val="4"/>
   </w:num>
 </w:numbering>
 </file>
@@ -6423,7 +7390,7 @@
 </file>
 
 <file path=customXml/itemProps1.xml><?xml version="1.0" encoding="utf-8"?>
-<ds:datastoreItem xmlns:ds="http://schemas.openxmlformats.org/officeDocument/2006/customXml" ds:itemID="{FC762E79-396B-4B58-9B03-565C13B8BC3D}">
+<ds:datastoreItem xmlns:ds="http://schemas.openxmlformats.org/officeDocument/2006/customXml" ds:itemID="{3005F412-F4AC-4BAE-A12D-5BFE6D66CB8D}">
   <ds:schemaRefs>
     <ds:schemaRef ds:uri="http://schemas.openxmlformats.org/officeDocument/2006/bibliography"/>
   </ds:schemaRefs>

</xml_diff>